<commit_message>
Update 19012022 sql queries pubs.docx
</commit_message>
<xml_diff>
--- a/Day 3/Assignment/19012022 sql queries pubs.docx
+++ b/Day 3/Assignment/19012022 sql queries pubs.docx
@@ -22589,6 +22589,17 @@
         </w:rPr>
         <w:t xml:space="preserve">float</w:t>
       </w:r>
+      <w:r>
+        <w:rPr>
+          <w:rFonts w:ascii="Consolas" w:hAnsi="Consolas" w:cs="Consolas" w:eastAsia="Consolas"/>
+          <w:color w:val="808080"/>
+          <w:spacing w:val="0"/>
+          <w:position w:val="0"/>
+          <w:sz w:val="19"/>
+          <w:shd w:fill="auto" w:val="clear"/>
+        </w:rPr>
+        <w:t xml:space="preserve">,</w:t>
+      </w:r>
     </w:p>
     <w:p>
       <w:pPr>
@@ -22615,116 +22626,18 @@
         </w:rPr>
         <w:tab/>
         <w:tab/>
-      </w:r>
-      <w:r>
-        <w:rPr>
-          <w:rFonts w:ascii="Consolas" w:hAnsi="Consolas" w:cs="Consolas" w:eastAsia="Consolas"/>
-          <w:color w:val="0000FF"/>
-          <w:spacing w:val="0"/>
-          <w:position w:val="0"/>
-          <w:sz w:val="19"/>
-          <w:shd w:fill="auto" w:val="clear"/>
-        </w:rPr>
-        <w:t xml:space="preserve">declare</w:t>
-      </w:r>
-      <w:r>
-        <w:rPr>
-          <w:rFonts w:ascii="Consolas" w:hAnsi="Consolas" w:cs="Consolas" w:eastAsia="Consolas"/>
-          <w:color w:val="000000"/>
-          <w:spacing w:val="0"/>
-          <w:position w:val="0"/>
-          <w:sz w:val="19"/>
-          <w:shd w:fill="auto" w:val="clear"/>
-        </w:rPr>
-        <w:t xml:space="preserve"> cur_sal </w:t>
-      </w:r>
-      <w:r>
-        <w:rPr>
-          <w:rFonts w:ascii="Consolas" w:hAnsi="Consolas" w:cs="Consolas" w:eastAsia="Consolas"/>
-          <w:color w:val="0000FF"/>
-          <w:spacing w:val="0"/>
-          <w:position w:val="0"/>
-          <w:sz w:val="19"/>
-          <w:shd w:fill="auto" w:val="clear"/>
-        </w:rPr>
-        <w:t xml:space="preserve">cursor</w:t>
-      </w:r>
-      <w:r>
-        <w:rPr>
-          <w:rFonts w:ascii="Consolas" w:hAnsi="Consolas" w:cs="Consolas" w:eastAsia="Consolas"/>
-          <w:color w:val="000000"/>
-          <w:spacing w:val="0"/>
-          <w:position w:val="0"/>
-          <w:sz w:val="19"/>
-          <w:shd w:fill="auto" w:val="clear"/>
-        </w:rPr>
-        <w:t xml:space="preserve"> </w:t>
-      </w:r>
-      <w:r>
-        <w:rPr>
-          <w:rFonts w:ascii="Consolas" w:hAnsi="Consolas" w:cs="Consolas" w:eastAsia="Consolas"/>
-          <w:color w:val="0000FF"/>
-          <w:spacing w:val="0"/>
-          <w:position w:val="0"/>
-          <w:sz w:val="19"/>
-          <w:shd w:fill="auto" w:val="clear"/>
-        </w:rPr>
-        <w:t xml:space="preserve">for</w:t>
-      </w:r>
-      <w:r>
-        <w:rPr>
-          <w:rFonts w:ascii="Consolas" w:hAnsi="Consolas" w:cs="Consolas" w:eastAsia="Consolas"/>
-          <w:color w:val="000000"/>
-          <w:spacing w:val="0"/>
-          <w:position w:val="0"/>
-          <w:sz w:val="19"/>
-          <w:shd w:fill="auto" w:val="clear"/>
-        </w:rPr>
-        <w:t xml:space="preserve"> </w:t>
-      </w:r>
-      <w:r>
-        <w:rPr>
-          <w:rFonts w:ascii="Consolas" w:hAnsi="Consolas" w:cs="Consolas" w:eastAsia="Consolas"/>
-          <w:color w:val="0000FF"/>
-          <w:spacing w:val="0"/>
-          <w:position w:val="0"/>
-          <w:sz w:val="19"/>
-          <w:shd w:fill="auto" w:val="clear"/>
-        </w:rPr>
-        <w:t xml:space="preserve">select</w:t>
-      </w:r>
-      <w:r>
-        <w:rPr>
-          <w:rFonts w:ascii="Consolas" w:hAnsi="Consolas" w:cs="Consolas" w:eastAsia="Consolas"/>
-          <w:color w:val="000000"/>
-          <w:spacing w:val="0"/>
-          <w:position w:val="0"/>
-          <w:sz w:val="19"/>
-          <w:shd w:fill="auto" w:val="clear"/>
-        </w:rPr>
-        <w:t xml:space="preserve"> es</w:t>
-      </w:r>
-      <w:r>
-        <w:rPr>
-          <w:rFonts w:ascii="Consolas" w:hAnsi="Consolas" w:cs="Consolas" w:eastAsia="Consolas"/>
-          <w:color w:val="808080"/>
-          <w:spacing w:val="0"/>
-          <w:position w:val="0"/>
-          <w:sz w:val="19"/>
-          <w:shd w:fill="auto" w:val="clear"/>
-        </w:rPr>
-        <w:t xml:space="preserve">.</w:t>
-      </w:r>
-      <w:r>
-        <w:rPr>
-          <w:rFonts w:ascii="Consolas" w:hAnsi="Consolas" w:cs="Consolas" w:eastAsia="Consolas"/>
-          <w:color w:val="0000FF"/>
-          <w:spacing w:val="0"/>
-          <w:position w:val="0"/>
-          <w:sz w:val="19"/>
-          <w:shd w:fill="auto" w:val="clear"/>
-        </w:rPr>
-        <w:t xml:space="preserve">Date</w:t>
+        <w:t xml:space="preserve">@Basic </w:t>
+      </w:r>
+      <w:r>
+        <w:rPr>
+          <w:rFonts w:ascii="Consolas" w:hAnsi="Consolas" w:cs="Consolas" w:eastAsia="Consolas"/>
+          <w:color w:val="0000FF"/>
+          <w:spacing w:val="0"/>
+          <w:position w:val="0"/>
+          <w:sz w:val="19"/>
+          <w:shd w:fill="auto" w:val="clear"/>
+        </w:rPr>
+        <w:t xml:space="preserve">float</w:t>
       </w:r>
       <w:r>
         <w:rPr>
@@ -22736,457 +22649,6 @@
           <w:shd w:fill="auto" w:val="clear"/>
         </w:rPr>
         <w:t xml:space="preserve">,</w:t>
-      </w:r>
-      <w:r>
-        <w:rPr>
-          <w:rFonts w:ascii="Consolas" w:hAnsi="Consolas" w:cs="Consolas" w:eastAsia="Consolas"/>
-          <w:color w:val="000000"/>
-          <w:spacing w:val="0"/>
-          <w:position w:val="0"/>
-          <w:sz w:val="19"/>
-          <w:shd w:fill="auto" w:val="clear"/>
-        </w:rPr>
-        <w:t xml:space="preserve"> dbo</w:t>
-      </w:r>
-      <w:r>
-        <w:rPr>
-          <w:rFonts w:ascii="Consolas" w:hAnsi="Consolas" w:cs="Consolas" w:eastAsia="Consolas"/>
-          <w:color w:val="808080"/>
-          <w:spacing w:val="0"/>
-          <w:position w:val="0"/>
-          <w:sz w:val="19"/>
-          <w:shd w:fill="auto" w:val="clear"/>
-        </w:rPr>
-        <w:t xml:space="preserve">.</w:t>
-      </w:r>
-      <w:r>
-        <w:rPr>
-          <w:rFonts w:ascii="Consolas" w:hAnsi="Consolas" w:cs="Consolas" w:eastAsia="Consolas"/>
-          <w:color w:val="000000"/>
-          <w:spacing w:val="0"/>
-          <w:position w:val="0"/>
-          <w:sz w:val="19"/>
-          <w:shd w:fill="auto" w:val="clear"/>
-        </w:rPr>
-        <w:t xml:space="preserve">fn_SumOfValues</w:t>
-      </w:r>
-      <w:r>
-        <w:rPr>
-          <w:rFonts w:ascii="Consolas" w:hAnsi="Consolas" w:cs="Consolas" w:eastAsia="Consolas"/>
-          <w:color w:val="808080"/>
-          <w:spacing w:val="0"/>
-          <w:position w:val="0"/>
-          <w:sz w:val="19"/>
-          <w:shd w:fill="auto" w:val="clear"/>
-        </w:rPr>
-        <w:t xml:space="preserve">(</w:t>
-      </w:r>
-      <w:r>
-        <w:rPr>
-          <w:rFonts w:ascii="Consolas" w:hAnsi="Consolas" w:cs="Consolas" w:eastAsia="Consolas"/>
-          <w:color w:val="000000"/>
-          <w:spacing w:val="0"/>
-          <w:position w:val="0"/>
-          <w:sz w:val="19"/>
-          <w:shd w:fill="auto" w:val="clear"/>
-        </w:rPr>
-        <w:t xml:space="preserve">s</w:t>
-      </w:r>
-      <w:r>
-        <w:rPr>
-          <w:rFonts w:ascii="Consolas" w:hAnsi="Consolas" w:cs="Consolas" w:eastAsia="Consolas"/>
-          <w:color w:val="808080"/>
-          <w:spacing w:val="0"/>
-          <w:position w:val="0"/>
-          <w:sz w:val="19"/>
-          <w:shd w:fill="auto" w:val="clear"/>
-        </w:rPr>
-        <w:t xml:space="preserve">.</w:t>
-      </w:r>
-      <w:r>
-        <w:rPr>
-          <w:rFonts w:ascii="Consolas" w:hAnsi="Consolas" w:cs="Consolas" w:eastAsia="Consolas"/>
-          <w:color w:val="0000FF"/>
-          <w:spacing w:val="0"/>
-          <w:position w:val="0"/>
-          <w:sz w:val="19"/>
-          <w:shd w:fill="auto" w:val="clear"/>
-        </w:rPr>
-        <w:t xml:space="preserve">Basic</w:t>
-      </w:r>
-      <w:r>
-        <w:rPr>
-          <w:rFonts w:ascii="Consolas" w:hAnsi="Consolas" w:cs="Consolas" w:eastAsia="Consolas"/>
-          <w:color w:val="808080"/>
-          <w:spacing w:val="0"/>
-          <w:position w:val="0"/>
-          <w:sz w:val="19"/>
-          <w:shd w:fill="auto" w:val="clear"/>
-        </w:rPr>
-        <w:t xml:space="preserve">,</w:t>
-      </w:r>
-      <w:r>
-        <w:rPr>
-          <w:rFonts w:ascii="Consolas" w:hAnsi="Consolas" w:cs="Consolas" w:eastAsia="Consolas"/>
-          <w:color w:val="000000"/>
-          <w:spacing w:val="0"/>
-          <w:position w:val="0"/>
-          <w:sz w:val="19"/>
-          <w:shd w:fill="auto" w:val="clear"/>
-        </w:rPr>
-        <w:t xml:space="preserve"> s</w:t>
-      </w:r>
-      <w:r>
-        <w:rPr>
-          <w:rFonts w:ascii="Consolas" w:hAnsi="Consolas" w:cs="Consolas" w:eastAsia="Consolas"/>
-          <w:color w:val="808080"/>
-          <w:spacing w:val="0"/>
-          <w:position w:val="0"/>
-          <w:sz w:val="19"/>
-          <w:shd w:fill="auto" w:val="clear"/>
-        </w:rPr>
-        <w:t xml:space="preserve">.</w:t>
-      </w:r>
-      <w:r>
-        <w:rPr>
-          <w:rFonts w:ascii="Consolas" w:hAnsi="Consolas" w:cs="Consolas" w:eastAsia="Consolas"/>
-          <w:color w:val="000000"/>
-          <w:spacing w:val="0"/>
-          <w:position w:val="0"/>
-          <w:sz w:val="19"/>
-          <w:shd w:fill="auto" w:val="clear"/>
-        </w:rPr>
-        <w:t xml:space="preserve">DA</w:t>
-      </w:r>
-      <w:r>
-        <w:rPr>
-          <w:rFonts w:ascii="Consolas" w:hAnsi="Consolas" w:cs="Consolas" w:eastAsia="Consolas"/>
-          <w:color w:val="808080"/>
-          <w:spacing w:val="0"/>
-          <w:position w:val="0"/>
-          <w:sz w:val="19"/>
-          <w:shd w:fill="auto" w:val="clear"/>
-        </w:rPr>
-        <w:t xml:space="preserve">,</w:t>
-      </w:r>
-      <w:r>
-        <w:rPr>
-          <w:rFonts w:ascii="Consolas" w:hAnsi="Consolas" w:cs="Consolas" w:eastAsia="Consolas"/>
-          <w:color w:val="000000"/>
-          <w:spacing w:val="0"/>
-          <w:position w:val="0"/>
-          <w:sz w:val="19"/>
-          <w:shd w:fill="auto" w:val="clear"/>
-        </w:rPr>
-        <w:t xml:space="preserve"> s</w:t>
-      </w:r>
-      <w:r>
-        <w:rPr>
-          <w:rFonts w:ascii="Consolas" w:hAnsi="Consolas" w:cs="Consolas" w:eastAsia="Consolas"/>
-          <w:color w:val="808080"/>
-          <w:spacing w:val="0"/>
-          <w:position w:val="0"/>
-          <w:sz w:val="19"/>
-          <w:shd w:fill="auto" w:val="clear"/>
-        </w:rPr>
-        <w:t xml:space="preserve">.</w:t>
-      </w:r>
-      <w:r>
-        <w:rPr>
-          <w:rFonts w:ascii="Consolas" w:hAnsi="Consolas" w:cs="Consolas" w:eastAsia="Consolas"/>
-          <w:color w:val="000000"/>
-          <w:spacing w:val="0"/>
-          <w:position w:val="0"/>
-          <w:sz w:val="19"/>
-          <w:shd w:fill="auto" w:val="clear"/>
-        </w:rPr>
-        <w:t xml:space="preserve">HRA</w:t>
-      </w:r>
-      <w:r>
-        <w:rPr>
-          <w:rFonts w:ascii="Consolas" w:hAnsi="Consolas" w:cs="Consolas" w:eastAsia="Consolas"/>
-          <w:color w:val="808080"/>
-          <w:spacing w:val="0"/>
-          <w:position w:val="0"/>
-          <w:sz w:val="19"/>
-          <w:shd w:fill="auto" w:val="clear"/>
-        </w:rPr>
-        <w:t xml:space="preserve">)</w:t>
-      </w:r>
-      <w:r>
-        <w:rPr>
-          <w:rFonts w:ascii="Consolas" w:hAnsi="Consolas" w:cs="Consolas" w:eastAsia="Consolas"/>
-          <w:color w:val="000000"/>
-          <w:spacing w:val="0"/>
-          <w:position w:val="0"/>
-          <w:sz w:val="19"/>
-          <w:shd w:fill="auto" w:val="clear"/>
-        </w:rPr>
-        <w:t xml:space="preserve"> </w:t>
-      </w:r>
-      <w:r>
-        <w:rPr>
-          <w:rFonts w:ascii="Consolas" w:hAnsi="Consolas" w:cs="Consolas" w:eastAsia="Consolas"/>
-          <w:color w:val="808080"/>
-          <w:spacing w:val="0"/>
-          <w:position w:val="0"/>
-          <w:sz w:val="19"/>
-          <w:shd w:fill="auto" w:val="clear"/>
-        </w:rPr>
-        <w:t xml:space="preserve">-</w:t>
-      </w:r>
-      <w:r>
-        <w:rPr>
-          <w:rFonts w:ascii="Consolas" w:hAnsi="Consolas" w:cs="Consolas" w:eastAsia="Consolas"/>
-          <w:color w:val="000000"/>
-          <w:spacing w:val="0"/>
-          <w:position w:val="0"/>
-          <w:sz w:val="19"/>
-          <w:shd w:fill="auto" w:val="clear"/>
-        </w:rPr>
-        <w:t xml:space="preserve"> s</w:t>
-      </w:r>
-      <w:r>
-        <w:rPr>
-          <w:rFonts w:ascii="Consolas" w:hAnsi="Consolas" w:cs="Consolas" w:eastAsia="Consolas"/>
-          <w:color w:val="808080"/>
-          <w:spacing w:val="0"/>
-          <w:position w:val="0"/>
-          <w:sz w:val="19"/>
-          <w:shd w:fill="auto" w:val="clear"/>
-        </w:rPr>
-        <w:t xml:space="preserve">.</w:t>
-      </w:r>
-      <w:r>
-        <w:rPr>
-          <w:rFonts w:ascii="Consolas" w:hAnsi="Consolas" w:cs="Consolas" w:eastAsia="Consolas"/>
-          <w:color w:val="000000"/>
-          <w:spacing w:val="0"/>
-          <w:position w:val="0"/>
-          <w:sz w:val="19"/>
-          <w:shd w:fill="auto" w:val="clear"/>
-        </w:rPr>
-        <w:t xml:space="preserve">Deductions </w:t>
-      </w:r>
-      <w:r>
-        <w:rPr>
-          <w:rFonts w:ascii="Consolas" w:hAnsi="Consolas" w:cs="Consolas" w:eastAsia="Consolas"/>
-          <w:color w:val="FF0000"/>
-          <w:spacing w:val="0"/>
-          <w:position w:val="0"/>
-          <w:sz w:val="19"/>
-          <w:shd w:fill="auto" w:val="clear"/>
-        </w:rPr>
-        <w:t xml:space="preserve">'Total Salary'</w:t>
-      </w:r>
-      <w:r>
-        <w:rPr>
-          <w:rFonts w:ascii="Consolas" w:hAnsi="Consolas" w:cs="Consolas" w:eastAsia="Consolas"/>
-          <w:color w:val="000000"/>
-          <w:spacing w:val="0"/>
-          <w:position w:val="0"/>
-          <w:sz w:val="19"/>
-          <w:shd w:fill="auto" w:val="clear"/>
-        </w:rPr>
-        <w:t xml:space="preserve"> </w:t>
-      </w:r>
-      <w:r>
-        <w:rPr>
-          <w:rFonts w:ascii="Consolas" w:hAnsi="Consolas" w:cs="Consolas" w:eastAsia="Consolas"/>
-          <w:color w:val="0000FF"/>
-          <w:spacing w:val="0"/>
-          <w:position w:val="0"/>
-          <w:sz w:val="19"/>
-          <w:shd w:fill="auto" w:val="clear"/>
-        </w:rPr>
-        <w:t xml:space="preserve">from</w:t>
-      </w:r>
-      <w:r>
-        <w:rPr>
-          <w:rFonts w:ascii="Consolas" w:hAnsi="Consolas" w:cs="Consolas" w:eastAsia="Consolas"/>
-          <w:color w:val="000000"/>
-          <w:spacing w:val="0"/>
-          <w:position w:val="0"/>
-          <w:sz w:val="19"/>
-          <w:shd w:fill="auto" w:val="clear"/>
-        </w:rPr>
-        <w:t xml:space="preserve"> EmployeeSalary es </w:t>
-      </w:r>
-      <w:r>
-        <w:rPr>
-          <w:rFonts w:ascii="Consolas" w:hAnsi="Consolas" w:cs="Consolas" w:eastAsia="Consolas"/>
-          <w:color w:val="808080"/>
-          <w:spacing w:val="0"/>
-          <w:position w:val="0"/>
-          <w:sz w:val="19"/>
-          <w:shd w:fill="auto" w:val="clear"/>
-        </w:rPr>
-        <w:t xml:space="preserve">join</w:t>
-      </w:r>
-      <w:r>
-        <w:rPr>
-          <w:rFonts w:ascii="Consolas" w:hAnsi="Consolas" w:cs="Consolas" w:eastAsia="Consolas"/>
-          <w:color w:val="000000"/>
-          <w:spacing w:val="0"/>
-          <w:position w:val="0"/>
-          <w:sz w:val="19"/>
-          <w:shd w:fill="auto" w:val="clear"/>
-        </w:rPr>
-        <w:t xml:space="preserve"> Salary s </w:t>
-      </w:r>
-      <w:r>
-        <w:rPr>
-          <w:rFonts w:ascii="Consolas" w:hAnsi="Consolas" w:cs="Consolas" w:eastAsia="Consolas"/>
-          <w:color w:val="0000FF"/>
-          <w:spacing w:val="0"/>
-          <w:position w:val="0"/>
-          <w:sz w:val="19"/>
-          <w:shd w:fill="auto" w:val="clear"/>
-        </w:rPr>
-        <w:t xml:space="preserve">on</w:t>
-      </w:r>
-      <w:r>
-        <w:rPr>
-          <w:rFonts w:ascii="Consolas" w:hAnsi="Consolas" w:cs="Consolas" w:eastAsia="Consolas"/>
-          <w:color w:val="000000"/>
-          <w:spacing w:val="0"/>
-          <w:position w:val="0"/>
-          <w:sz w:val="19"/>
-          <w:shd w:fill="auto" w:val="clear"/>
-        </w:rPr>
-        <w:t xml:space="preserve"> es</w:t>
-      </w:r>
-      <w:r>
-        <w:rPr>
-          <w:rFonts w:ascii="Consolas" w:hAnsi="Consolas" w:cs="Consolas" w:eastAsia="Consolas"/>
-          <w:color w:val="808080"/>
-          <w:spacing w:val="0"/>
-          <w:position w:val="0"/>
-          <w:sz w:val="19"/>
-          <w:shd w:fill="auto" w:val="clear"/>
-        </w:rPr>
-        <w:t xml:space="preserve">.</w:t>
-      </w:r>
-      <w:r>
-        <w:rPr>
-          <w:rFonts w:ascii="Consolas" w:hAnsi="Consolas" w:cs="Consolas" w:eastAsia="Consolas"/>
-          <w:color w:val="000000"/>
-          <w:spacing w:val="0"/>
-          <w:position w:val="0"/>
-          <w:sz w:val="19"/>
-          <w:shd w:fill="auto" w:val="clear"/>
-        </w:rPr>
-        <w:t xml:space="preserve">Salary_ID </w:t>
-      </w:r>
-      <w:r>
-        <w:rPr>
-          <w:rFonts w:ascii="Consolas" w:hAnsi="Consolas" w:cs="Consolas" w:eastAsia="Consolas"/>
-          <w:color w:val="808080"/>
-          <w:spacing w:val="0"/>
-          <w:position w:val="0"/>
-          <w:sz w:val="19"/>
-          <w:shd w:fill="auto" w:val="clear"/>
-        </w:rPr>
-        <w:t xml:space="preserve">=</w:t>
-      </w:r>
-      <w:r>
-        <w:rPr>
-          <w:rFonts w:ascii="Consolas" w:hAnsi="Consolas" w:cs="Consolas" w:eastAsia="Consolas"/>
-          <w:color w:val="000000"/>
-          <w:spacing w:val="0"/>
-          <w:position w:val="0"/>
-          <w:sz w:val="19"/>
-          <w:shd w:fill="auto" w:val="clear"/>
-        </w:rPr>
-        <w:t xml:space="preserve"> s</w:t>
-      </w:r>
-      <w:r>
-        <w:rPr>
-          <w:rFonts w:ascii="Consolas" w:hAnsi="Consolas" w:cs="Consolas" w:eastAsia="Consolas"/>
-          <w:color w:val="808080"/>
-          <w:spacing w:val="0"/>
-          <w:position w:val="0"/>
-          <w:sz w:val="19"/>
-          <w:shd w:fill="auto" w:val="clear"/>
-        </w:rPr>
-        <w:t xml:space="preserve">.</w:t>
-      </w:r>
-      <w:r>
-        <w:rPr>
-          <w:rFonts w:ascii="Consolas" w:hAnsi="Consolas" w:cs="Consolas" w:eastAsia="Consolas"/>
-          <w:color w:val="000000"/>
-          <w:spacing w:val="0"/>
-          <w:position w:val="0"/>
-          <w:sz w:val="19"/>
-          <w:shd w:fill="auto" w:val="clear"/>
-        </w:rPr>
-        <w:t xml:space="preserve">ID </w:t>
-      </w:r>
-      <w:r>
-        <w:rPr>
-          <w:rFonts w:ascii="Consolas" w:hAnsi="Consolas" w:cs="Consolas" w:eastAsia="Consolas"/>
-          <w:color w:val="0000FF"/>
-          <w:spacing w:val="0"/>
-          <w:position w:val="0"/>
-          <w:sz w:val="19"/>
-          <w:shd w:fill="auto" w:val="clear"/>
-        </w:rPr>
-        <w:t xml:space="preserve">where</w:t>
-      </w:r>
-      <w:r>
-        <w:rPr>
-          <w:rFonts w:ascii="Consolas" w:hAnsi="Consolas" w:cs="Consolas" w:eastAsia="Consolas"/>
-          <w:color w:val="000000"/>
-          <w:spacing w:val="0"/>
-          <w:position w:val="0"/>
-          <w:sz w:val="19"/>
-          <w:shd w:fill="auto" w:val="clear"/>
-        </w:rPr>
-        <w:t xml:space="preserve"> es</w:t>
-      </w:r>
-      <w:r>
-        <w:rPr>
-          <w:rFonts w:ascii="Consolas" w:hAnsi="Consolas" w:cs="Consolas" w:eastAsia="Consolas"/>
-          <w:color w:val="808080"/>
-          <w:spacing w:val="0"/>
-          <w:position w:val="0"/>
-          <w:sz w:val="19"/>
-          <w:shd w:fill="auto" w:val="clear"/>
-        </w:rPr>
-        <w:t xml:space="preserve">.</w:t>
-      </w:r>
-      <w:r>
-        <w:rPr>
-          <w:rFonts w:ascii="Consolas" w:hAnsi="Consolas" w:cs="Consolas" w:eastAsia="Consolas"/>
-          <w:color w:val="000000"/>
-          <w:spacing w:val="0"/>
-          <w:position w:val="0"/>
-          <w:sz w:val="19"/>
-          <w:shd w:fill="auto" w:val="clear"/>
-        </w:rPr>
-        <w:t xml:space="preserve">Employee_ID </w:t>
-      </w:r>
-      <w:r>
-        <w:rPr>
-          <w:rFonts w:ascii="Consolas" w:hAnsi="Consolas" w:cs="Consolas" w:eastAsia="Consolas"/>
-          <w:color w:val="808080"/>
-          <w:spacing w:val="0"/>
-          <w:position w:val="0"/>
-          <w:sz w:val="19"/>
-          <w:shd w:fill="auto" w:val="clear"/>
-        </w:rPr>
-        <w:t xml:space="preserve">=</w:t>
-      </w:r>
-      <w:r>
-        <w:rPr>
-          <w:rFonts w:ascii="Consolas" w:hAnsi="Consolas" w:cs="Consolas" w:eastAsia="Consolas"/>
-          <w:color w:val="000000"/>
-          <w:spacing w:val="0"/>
-          <w:position w:val="0"/>
-          <w:sz w:val="19"/>
-          <w:shd w:fill="auto" w:val="clear"/>
-        </w:rPr>
-        <w:t xml:space="preserve"> @EmpID</w:t>
       </w:r>
     </w:p>
     <w:p>
@@ -23214,28 +22676,29 @@
         </w:rPr>
         <w:tab/>
         <w:tab/>
-      </w:r>
-      <w:r>
-        <w:rPr>
-          <w:rFonts w:ascii="Consolas" w:hAnsi="Consolas" w:cs="Consolas" w:eastAsia="Consolas"/>
-          <w:color w:val="0000FF"/>
-          <w:spacing w:val="0"/>
-          <w:position w:val="0"/>
-          <w:sz w:val="19"/>
-          <w:shd w:fill="auto" w:val="clear"/>
-        </w:rPr>
-        <w:t xml:space="preserve">open</w:t>
-      </w:r>
-      <w:r>
-        <w:rPr>
-          <w:rFonts w:ascii="Consolas" w:hAnsi="Consolas" w:cs="Consolas" w:eastAsia="Consolas"/>
-          <w:color w:val="000000"/>
-          <w:spacing w:val="0"/>
-          <w:position w:val="0"/>
-          <w:sz w:val="19"/>
-          <w:shd w:fill="auto" w:val="clear"/>
-        </w:rPr>
-        <w:t xml:space="preserve"> cur_sal</w:t>
+        <w:t xml:space="preserve">@DA </w:t>
+      </w:r>
+      <w:r>
+        <w:rPr>
+          <w:rFonts w:ascii="Consolas" w:hAnsi="Consolas" w:cs="Consolas" w:eastAsia="Consolas"/>
+          <w:color w:val="0000FF"/>
+          <w:spacing w:val="0"/>
+          <w:position w:val="0"/>
+          <w:sz w:val="19"/>
+          <w:shd w:fill="auto" w:val="clear"/>
+        </w:rPr>
+        <w:t xml:space="preserve">float</w:t>
+      </w:r>
+      <w:r>
+        <w:rPr>
+          <w:rFonts w:ascii="Consolas" w:hAnsi="Consolas" w:cs="Consolas" w:eastAsia="Consolas"/>
+          <w:color w:val="808080"/>
+          <w:spacing w:val="0"/>
+          <w:position w:val="0"/>
+          <w:sz w:val="19"/>
+          <w:shd w:fill="auto" w:val="clear"/>
+        </w:rPr>
+        <w:t xml:space="preserve">,</w:t>
       </w:r>
     </w:p>
     <w:p>
@@ -23263,94 +22726,18 @@
         </w:rPr>
         <w:tab/>
         <w:tab/>
-      </w:r>
-      <w:r>
-        <w:rPr>
-          <w:rFonts w:ascii="Consolas" w:hAnsi="Consolas" w:cs="Consolas" w:eastAsia="Consolas"/>
-          <w:color w:val="0000FF"/>
-          <w:spacing w:val="0"/>
-          <w:position w:val="0"/>
-          <w:sz w:val="19"/>
-          <w:shd w:fill="auto" w:val="clear"/>
-        </w:rPr>
-        <w:t xml:space="preserve">fetch</w:t>
-      </w:r>
-      <w:r>
-        <w:rPr>
-          <w:rFonts w:ascii="Consolas" w:hAnsi="Consolas" w:cs="Consolas" w:eastAsia="Consolas"/>
-          <w:color w:val="000000"/>
-          <w:spacing w:val="0"/>
-          <w:position w:val="0"/>
-          <w:sz w:val="19"/>
-          <w:shd w:fill="auto" w:val="clear"/>
-        </w:rPr>
-        <w:t xml:space="preserve"> </w:t>
-      </w:r>
-      <w:r>
-        <w:rPr>
-          <w:rFonts w:ascii="Consolas" w:hAnsi="Consolas" w:cs="Consolas" w:eastAsia="Consolas"/>
-          <w:color w:val="0000FF"/>
-          <w:spacing w:val="0"/>
-          <w:position w:val="0"/>
-          <w:sz w:val="19"/>
-          <w:shd w:fill="auto" w:val="clear"/>
-        </w:rPr>
-        <w:t xml:space="preserve">next</w:t>
-      </w:r>
-      <w:r>
-        <w:rPr>
-          <w:rFonts w:ascii="Consolas" w:hAnsi="Consolas" w:cs="Consolas" w:eastAsia="Consolas"/>
-          <w:color w:val="000000"/>
-          <w:spacing w:val="0"/>
-          <w:position w:val="0"/>
-          <w:sz w:val="19"/>
-          <w:shd w:fill="auto" w:val="clear"/>
-        </w:rPr>
-        <w:t xml:space="preserve"> </w:t>
-      </w:r>
-      <w:r>
-        <w:rPr>
-          <w:rFonts w:ascii="Consolas" w:hAnsi="Consolas" w:cs="Consolas" w:eastAsia="Consolas"/>
-          <w:color w:val="0000FF"/>
-          <w:spacing w:val="0"/>
-          <w:position w:val="0"/>
-          <w:sz w:val="19"/>
-          <w:shd w:fill="auto" w:val="clear"/>
-        </w:rPr>
-        <w:t xml:space="preserve">from</w:t>
-      </w:r>
-      <w:r>
-        <w:rPr>
-          <w:rFonts w:ascii="Consolas" w:hAnsi="Consolas" w:cs="Consolas" w:eastAsia="Consolas"/>
-          <w:color w:val="000000"/>
-          <w:spacing w:val="0"/>
-          <w:position w:val="0"/>
-          <w:sz w:val="19"/>
-          <w:shd w:fill="auto" w:val="clear"/>
-        </w:rPr>
-        <w:t xml:space="preserve"> cur_sal </w:t>
-      </w:r>
-      <w:r>
-        <w:rPr>
-          <w:rFonts w:ascii="Consolas" w:hAnsi="Consolas" w:cs="Consolas" w:eastAsia="Consolas"/>
-          <w:color w:val="0000FF"/>
-          <w:spacing w:val="0"/>
-          <w:position w:val="0"/>
-          <w:sz w:val="19"/>
-          <w:shd w:fill="auto" w:val="clear"/>
-        </w:rPr>
-        <w:t xml:space="preserve">into</w:t>
-      </w:r>
-      <w:r>
-        <w:rPr>
-          <w:rFonts w:ascii="Consolas" w:hAnsi="Consolas" w:cs="Consolas" w:eastAsia="Consolas"/>
-          <w:color w:val="000000"/>
-          <w:spacing w:val="0"/>
-          <w:position w:val="0"/>
-          <w:sz w:val="19"/>
-          <w:shd w:fill="auto" w:val="clear"/>
-        </w:rPr>
-        <w:t xml:space="preserve"> @ESDate</w:t>
+        <w:t xml:space="preserve">@HRA </w:t>
+      </w:r>
+      <w:r>
+        <w:rPr>
+          <w:rFonts w:ascii="Consolas" w:hAnsi="Consolas" w:cs="Consolas" w:eastAsia="Consolas"/>
+          <w:color w:val="0000FF"/>
+          <w:spacing w:val="0"/>
+          <w:position w:val="0"/>
+          <w:sz w:val="19"/>
+          <w:shd w:fill="auto" w:val="clear"/>
+        </w:rPr>
+        <w:t xml:space="preserve">float</w:t>
       </w:r>
       <w:r>
         <w:rPr>
@@ -23362,17 +22749,6 @@
           <w:shd w:fill="auto" w:val="clear"/>
         </w:rPr>
         <w:t xml:space="preserve">,</w:t>
-      </w:r>
-      <w:r>
-        <w:rPr>
-          <w:rFonts w:ascii="Consolas" w:hAnsi="Consolas" w:cs="Consolas" w:eastAsia="Consolas"/>
-          <w:color w:val="000000"/>
-          <w:spacing w:val="0"/>
-          <w:position w:val="0"/>
-          <w:sz w:val="19"/>
-          <w:shd w:fill="auto" w:val="clear"/>
-        </w:rPr>
-        <w:t xml:space="preserve">@TotalSalary</w:t>
       </w:r>
     </w:p>
     <w:p>
@@ -23400,83 +22776,18 @@
         </w:rPr>
         <w:tab/>
         <w:tab/>
-      </w:r>
-      <w:r>
-        <w:rPr>
-          <w:rFonts w:ascii="Consolas" w:hAnsi="Consolas" w:cs="Consolas" w:eastAsia="Consolas"/>
-          <w:color w:val="0000FF"/>
-          <w:spacing w:val="0"/>
-          <w:position w:val="0"/>
-          <w:sz w:val="19"/>
-          <w:shd w:fill="auto" w:val="clear"/>
-        </w:rPr>
-        <w:t xml:space="preserve">while</w:t>
-      </w:r>
-      <w:r>
-        <w:rPr>
-          <w:rFonts w:ascii="Consolas" w:hAnsi="Consolas" w:cs="Consolas" w:eastAsia="Consolas"/>
-          <w:color w:val="808080"/>
-          <w:spacing w:val="0"/>
-          <w:position w:val="0"/>
-          <w:sz w:val="19"/>
-          <w:shd w:fill="auto" w:val="clear"/>
-        </w:rPr>
-        <w:t xml:space="preserve">(</w:t>
-      </w:r>
-      <w:r>
-        <w:rPr>
-          <w:rFonts w:ascii="Consolas" w:hAnsi="Consolas" w:cs="Consolas" w:eastAsia="Consolas"/>
-          <w:color w:val="FF00FF"/>
-          <w:spacing w:val="0"/>
-          <w:position w:val="0"/>
-          <w:sz w:val="19"/>
-          <w:shd w:fill="auto" w:val="clear"/>
-        </w:rPr>
-        <w:t xml:space="preserve">@@FETCH_STATUS</w:t>
-      </w:r>
-      <w:r>
-        <w:rPr>
-          <w:rFonts w:ascii="Consolas" w:hAnsi="Consolas" w:cs="Consolas" w:eastAsia="Consolas"/>
-          <w:color w:val="000000"/>
-          <w:spacing w:val="0"/>
-          <w:position w:val="0"/>
-          <w:sz w:val="19"/>
-          <w:shd w:fill="auto" w:val="clear"/>
-        </w:rPr>
-        <w:t xml:space="preserve"> </w:t>
-      </w:r>
-      <w:r>
-        <w:rPr>
-          <w:rFonts w:ascii="Consolas" w:hAnsi="Consolas" w:cs="Consolas" w:eastAsia="Consolas"/>
-          <w:color w:val="808080"/>
-          <w:spacing w:val="0"/>
-          <w:position w:val="0"/>
-          <w:sz w:val="19"/>
-          <w:shd w:fill="auto" w:val="clear"/>
-        </w:rPr>
-        <w:t xml:space="preserve">=</w:t>
-      </w:r>
-      <w:r>
-        <w:rPr>
-          <w:rFonts w:ascii="Consolas" w:hAnsi="Consolas" w:cs="Consolas" w:eastAsia="Consolas"/>
-          <w:color w:val="000000"/>
-          <w:spacing w:val="0"/>
-          <w:position w:val="0"/>
-          <w:sz w:val="19"/>
-          <w:shd w:fill="auto" w:val="clear"/>
-        </w:rPr>
-        <w:t xml:space="preserve"> 0</w:t>
-      </w:r>
-      <w:r>
-        <w:rPr>
-          <w:rFonts w:ascii="Consolas" w:hAnsi="Consolas" w:cs="Consolas" w:eastAsia="Consolas"/>
-          <w:color w:val="808080"/>
-          <w:spacing w:val="0"/>
-          <w:position w:val="0"/>
-          <w:sz w:val="19"/>
-          <w:shd w:fill="auto" w:val="clear"/>
-        </w:rPr>
-        <w:t xml:space="preserve">)</w:t>
+        <w:t xml:space="preserve">@Deductions </w:t>
+      </w:r>
+      <w:r>
+        <w:rPr>
+          <w:rFonts w:ascii="Consolas" w:hAnsi="Consolas" w:cs="Consolas" w:eastAsia="Consolas"/>
+          <w:color w:val="0000FF"/>
+          <w:spacing w:val="0"/>
+          <w:position w:val="0"/>
+          <w:sz w:val="19"/>
+          <w:shd w:fill="auto" w:val="clear"/>
+        </w:rPr>
+        <w:t xml:space="preserve">float</w:t>
       </w:r>
     </w:p>
     <w:p>
@@ -23514,7 +22825,62 @@
           <w:sz w:val="19"/>
           <w:shd w:fill="auto" w:val="clear"/>
         </w:rPr>
-        <w:t xml:space="preserve">begin</w:t>
+        <w:t xml:space="preserve">declare</w:t>
+      </w:r>
+      <w:r>
+        <w:rPr>
+          <w:rFonts w:ascii="Consolas" w:hAnsi="Consolas" w:cs="Consolas" w:eastAsia="Consolas"/>
+          <w:color w:val="000000"/>
+          <w:spacing w:val="0"/>
+          <w:position w:val="0"/>
+          <w:sz w:val="19"/>
+          <w:shd w:fill="auto" w:val="clear"/>
+        </w:rPr>
+        <w:t xml:space="preserve"> cur_sal </w:t>
+      </w:r>
+      <w:r>
+        <w:rPr>
+          <w:rFonts w:ascii="Consolas" w:hAnsi="Consolas" w:cs="Consolas" w:eastAsia="Consolas"/>
+          <w:color w:val="0000FF"/>
+          <w:spacing w:val="0"/>
+          <w:position w:val="0"/>
+          <w:sz w:val="19"/>
+          <w:shd w:fill="auto" w:val="clear"/>
+        </w:rPr>
+        <w:t xml:space="preserve">cursor</w:t>
+      </w:r>
+      <w:r>
+        <w:rPr>
+          <w:rFonts w:ascii="Consolas" w:hAnsi="Consolas" w:cs="Consolas" w:eastAsia="Consolas"/>
+          <w:color w:val="000000"/>
+          <w:spacing w:val="0"/>
+          <w:position w:val="0"/>
+          <w:sz w:val="19"/>
+          <w:shd w:fill="auto" w:val="clear"/>
+        </w:rPr>
+        <w:t xml:space="preserve"> </w:t>
+      </w:r>
+      <w:r>
+        <w:rPr>
+          <w:rFonts w:ascii="Consolas" w:hAnsi="Consolas" w:cs="Consolas" w:eastAsia="Consolas"/>
+          <w:color w:val="0000FF"/>
+          <w:spacing w:val="0"/>
+          <w:position w:val="0"/>
+          <w:sz w:val="19"/>
+          <w:shd w:fill="auto" w:val="clear"/>
+        </w:rPr>
+        <w:t xml:space="preserve">for</w:t>
+      </w:r>
+      <w:r>
+        <w:rPr>
+          <w:rFonts w:ascii="Consolas" w:hAnsi="Consolas" w:cs="Consolas" w:eastAsia="Consolas"/>
+          <w:color w:val="000000"/>
+          <w:spacing w:val="0"/>
+          <w:position w:val="0"/>
+          <w:sz w:val="19"/>
+          <w:shd w:fill="auto" w:val="clear"/>
+        </w:rPr>
+        <w:t xml:space="preserve"> </w:t>
       </w:r>
     </w:p>
     <w:p>
@@ -23553,7 +22919,282 @@
           <w:sz w:val="19"/>
           <w:shd w:fill="auto" w:val="clear"/>
         </w:rPr>
-        <w:t xml:space="preserve">print</w:t>
+        <w:t xml:space="preserve">select</w:t>
+      </w:r>
+      <w:r>
+        <w:rPr>
+          <w:rFonts w:ascii="Consolas" w:hAnsi="Consolas" w:cs="Consolas" w:eastAsia="Consolas"/>
+          <w:color w:val="000000"/>
+          <w:spacing w:val="0"/>
+          <w:position w:val="0"/>
+          <w:sz w:val="19"/>
+          <w:shd w:fill="auto" w:val="clear"/>
+        </w:rPr>
+        <w:t xml:space="preserve"> es</w:t>
+      </w:r>
+      <w:r>
+        <w:rPr>
+          <w:rFonts w:ascii="Consolas" w:hAnsi="Consolas" w:cs="Consolas" w:eastAsia="Consolas"/>
+          <w:color w:val="808080"/>
+          <w:spacing w:val="0"/>
+          <w:position w:val="0"/>
+          <w:sz w:val="19"/>
+          <w:shd w:fill="auto" w:val="clear"/>
+        </w:rPr>
+        <w:t xml:space="preserve">.</w:t>
+      </w:r>
+      <w:r>
+        <w:rPr>
+          <w:rFonts w:ascii="Consolas" w:hAnsi="Consolas" w:cs="Consolas" w:eastAsia="Consolas"/>
+          <w:color w:val="0000FF"/>
+          <w:spacing w:val="0"/>
+          <w:position w:val="0"/>
+          <w:sz w:val="19"/>
+          <w:shd w:fill="auto" w:val="clear"/>
+        </w:rPr>
+        <w:t xml:space="preserve">Date</w:t>
+      </w:r>
+      <w:r>
+        <w:rPr>
+          <w:rFonts w:ascii="Consolas" w:hAnsi="Consolas" w:cs="Consolas" w:eastAsia="Consolas"/>
+          <w:color w:val="808080"/>
+          <w:spacing w:val="0"/>
+          <w:position w:val="0"/>
+          <w:sz w:val="19"/>
+          <w:shd w:fill="auto" w:val="clear"/>
+        </w:rPr>
+        <w:t xml:space="preserve">,</w:t>
+      </w:r>
+      <w:r>
+        <w:rPr>
+          <w:rFonts w:ascii="Consolas" w:hAnsi="Consolas" w:cs="Consolas" w:eastAsia="Consolas"/>
+          <w:color w:val="000000"/>
+          <w:spacing w:val="0"/>
+          <w:position w:val="0"/>
+          <w:sz w:val="19"/>
+          <w:shd w:fill="auto" w:val="clear"/>
+        </w:rPr>
+        <w:t xml:space="preserve"> </w:t>
+      </w:r>
+      <w:r>
+        <w:rPr>
+          <w:rFonts w:ascii="Consolas" w:hAnsi="Consolas" w:cs="Consolas" w:eastAsia="Consolas"/>
+          <w:color w:val="FF00FF"/>
+          <w:spacing w:val="0"/>
+          <w:position w:val="0"/>
+          <w:sz w:val="19"/>
+          <w:shd w:fill="auto" w:val="clear"/>
+        </w:rPr>
+        <w:t xml:space="preserve">SUM</w:t>
+      </w:r>
+      <w:r>
+        <w:rPr>
+          <w:rFonts w:ascii="Consolas" w:hAnsi="Consolas" w:cs="Consolas" w:eastAsia="Consolas"/>
+          <w:color w:val="808080"/>
+          <w:spacing w:val="0"/>
+          <w:position w:val="0"/>
+          <w:sz w:val="19"/>
+          <w:shd w:fill="auto" w:val="clear"/>
+        </w:rPr>
+        <w:t xml:space="preserve">(</w:t>
+      </w:r>
+      <w:r>
+        <w:rPr>
+          <w:rFonts w:ascii="Consolas" w:hAnsi="Consolas" w:cs="Consolas" w:eastAsia="Consolas"/>
+          <w:color w:val="000000"/>
+          <w:spacing w:val="0"/>
+          <w:position w:val="0"/>
+          <w:sz w:val="19"/>
+          <w:shd w:fill="auto" w:val="clear"/>
+        </w:rPr>
+        <w:t xml:space="preserve">s</w:t>
+      </w:r>
+      <w:r>
+        <w:rPr>
+          <w:rFonts w:ascii="Consolas" w:hAnsi="Consolas" w:cs="Consolas" w:eastAsia="Consolas"/>
+          <w:color w:val="808080"/>
+          <w:spacing w:val="0"/>
+          <w:position w:val="0"/>
+          <w:sz w:val="19"/>
+          <w:shd w:fill="auto" w:val="clear"/>
+        </w:rPr>
+        <w:t xml:space="preserve">.</w:t>
+      </w:r>
+      <w:r>
+        <w:rPr>
+          <w:rFonts w:ascii="Consolas" w:hAnsi="Consolas" w:cs="Consolas" w:eastAsia="Consolas"/>
+          <w:color w:val="0000FF"/>
+          <w:spacing w:val="0"/>
+          <w:position w:val="0"/>
+          <w:sz w:val="19"/>
+          <w:shd w:fill="auto" w:val="clear"/>
+        </w:rPr>
+        <w:t xml:space="preserve">Basic</w:t>
+      </w:r>
+      <w:r>
+        <w:rPr>
+          <w:rFonts w:ascii="Consolas" w:hAnsi="Consolas" w:cs="Consolas" w:eastAsia="Consolas"/>
+          <w:color w:val="000000"/>
+          <w:spacing w:val="0"/>
+          <w:position w:val="0"/>
+          <w:sz w:val="19"/>
+          <w:shd w:fill="auto" w:val="clear"/>
+        </w:rPr>
+        <w:t xml:space="preserve"> </w:t>
+      </w:r>
+      <w:r>
+        <w:rPr>
+          <w:rFonts w:ascii="Consolas" w:hAnsi="Consolas" w:cs="Consolas" w:eastAsia="Consolas"/>
+          <w:color w:val="808080"/>
+          <w:spacing w:val="0"/>
+          <w:position w:val="0"/>
+          <w:sz w:val="19"/>
+          <w:shd w:fill="auto" w:val="clear"/>
+        </w:rPr>
+        <w:t xml:space="preserve">+</w:t>
+      </w:r>
+      <w:r>
+        <w:rPr>
+          <w:rFonts w:ascii="Consolas" w:hAnsi="Consolas" w:cs="Consolas" w:eastAsia="Consolas"/>
+          <w:color w:val="000000"/>
+          <w:spacing w:val="0"/>
+          <w:position w:val="0"/>
+          <w:sz w:val="19"/>
+          <w:shd w:fill="auto" w:val="clear"/>
+        </w:rPr>
+        <w:t xml:space="preserve"> s</w:t>
+      </w:r>
+      <w:r>
+        <w:rPr>
+          <w:rFonts w:ascii="Consolas" w:hAnsi="Consolas" w:cs="Consolas" w:eastAsia="Consolas"/>
+          <w:color w:val="808080"/>
+          <w:spacing w:val="0"/>
+          <w:position w:val="0"/>
+          <w:sz w:val="19"/>
+          <w:shd w:fill="auto" w:val="clear"/>
+        </w:rPr>
+        <w:t xml:space="preserve">.</w:t>
+      </w:r>
+      <w:r>
+        <w:rPr>
+          <w:rFonts w:ascii="Consolas" w:hAnsi="Consolas" w:cs="Consolas" w:eastAsia="Consolas"/>
+          <w:color w:val="000000"/>
+          <w:spacing w:val="0"/>
+          <w:position w:val="0"/>
+          <w:sz w:val="19"/>
+          <w:shd w:fill="auto" w:val="clear"/>
+        </w:rPr>
+        <w:t xml:space="preserve">DA </w:t>
+      </w:r>
+      <w:r>
+        <w:rPr>
+          <w:rFonts w:ascii="Consolas" w:hAnsi="Consolas" w:cs="Consolas" w:eastAsia="Consolas"/>
+          <w:color w:val="808080"/>
+          <w:spacing w:val="0"/>
+          <w:position w:val="0"/>
+          <w:sz w:val="19"/>
+          <w:shd w:fill="auto" w:val="clear"/>
+        </w:rPr>
+        <w:t xml:space="preserve">+</w:t>
+      </w:r>
+      <w:r>
+        <w:rPr>
+          <w:rFonts w:ascii="Consolas" w:hAnsi="Consolas" w:cs="Consolas" w:eastAsia="Consolas"/>
+          <w:color w:val="000000"/>
+          <w:spacing w:val="0"/>
+          <w:position w:val="0"/>
+          <w:sz w:val="19"/>
+          <w:shd w:fill="auto" w:val="clear"/>
+        </w:rPr>
+        <w:t xml:space="preserve"> s</w:t>
+      </w:r>
+      <w:r>
+        <w:rPr>
+          <w:rFonts w:ascii="Consolas" w:hAnsi="Consolas" w:cs="Consolas" w:eastAsia="Consolas"/>
+          <w:color w:val="808080"/>
+          <w:spacing w:val="0"/>
+          <w:position w:val="0"/>
+          <w:sz w:val="19"/>
+          <w:shd w:fill="auto" w:val="clear"/>
+        </w:rPr>
+        <w:t xml:space="preserve">.</w:t>
+      </w:r>
+      <w:r>
+        <w:rPr>
+          <w:rFonts w:ascii="Consolas" w:hAnsi="Consolas" w:cs="Consolas" w:eastAsia="Consolas"/>
+          <w:color w:val="000000"/>
+          <w:spacing w:val="0"/>
+          <w:position w:val="0"/>
+          <w:sz w:val="19"/>
+          <w:shd w:fill="auto" w:val="clear"/>
+        </w:rPr>
+        <w:t xml:space="preserve">HRA </w:t>
+      </w:r>
+      <w:r>
+        <w:rPr>
+          <w:rFonts w:ascii="Consolas" w:hAnsi="Consolas" w:cs="Consolas" w:eastAsia="Consolas"/>
+          <w:color w:val="808080"/>
+          <w:spacing w:val="0"/>
+          <w:position w:val="0"/>
+          <w:sz w:val="19"/>
+          <w:shd w:fill="auto" w:val="clear"/>
+        </w:rPr>
+        <w:t xml:space="preserve">-</w:t>
+      </w:r>
+      <w:r>
+        <w:rPr>
+          <w:rFonts w:ascii="Consolas" w:hAnsi="Consolas" w:cs="Consolas" w:eastAsia="Consolas"/>
+          <w:color w:val="000000"/>
+          <w:spacing w:val="0"/>
+          <w:position w:val="0"/>
+          <w:sz w:val="19"/>
+          <w:shd w:fill="auto" w:val="clear"/>
+        </w:rPr>
+        <w:t xml:space="preserve"> s</w:t>
+      </w:r>
+      <w:r>
+        <w:rPr>
+          <w:rFonts w:ascii="Consolas" w:hAnsi="Consolas" w:cs="Consolas" w:eastAsia="Consolas"/>
+          <w:color w:val="808080"/>
+          <w:spacing w:val="0"/>
+          <w:position w:val="0"/>
+          <w:sz w:val="19"/>
+          <w:shd w:fill="auto" w:val="clear"/>
+        </w:rPr>
+        <w:t xml:space="preserve">.</w:t>
+      </w:r>
+      <w:r>
+        <w:rPr>
+          <w:rFonts w:ascii="Consolas" w:hAnsi="Consolas" w:cs="Consolas" w:eastAsia="Consolas"/>
+          <w:color w:val="000000"/>
+          <w:spacing w:val="0"/>
+          <w:position w:val="0"/>
+          <w:sz w:val="19"/>
+          <w:shd w:fill="auto" w:val="clear"/>
+        </w:rPr>
+        <w:t xml:space="preserve">Deductions</w:t>
+      </w:r>
+      <w:r>
+        <w:rPr>
+          <w:rFonts w:ascii="Consolas" w:hAnsi="Consolas" w:cs="Consolas" w:eastAsia="Consolas"/>
+          <w:color w:val="808080"/>
+          <w:spacing w:val="0"/>
+          <w:position w:val="0"/>
+          <w:sz w:val="19"/>
+          <w:shd w:fill="auto" w:val="clear"/>
+        </w:rPr>
+        <w:t xml:space="preserve">)</w:t>
+      </w:r>
+      <w:r>
+        <w:rPr>
+          <w:rFonts w:ascii="Consolas" w:hAnsi="Consolas" w:cs="Consolas" w:eastAsia="Consolas"/>
+          <w:color w:val="000000"/>
+          <w:spacing w:val="0"/>
+          <w:position w:val="0"/>
+          <w:sz w:val="19"/>
+          <w:shd w:fill="auto" w:val="clear"/>
+        </w:rPr>
+        <w:t xml:space="preserve"> </w:t>
       </w:r>
       <w:r>
         <w:rPr>
@@ -23564,139 +23205,183 @@
           <w:sz w:val="19"/>
           <w:shd w:fill="auto" w:val="clear"/>
         </w:rPr>
-        <w:t xml:space="preserve">'                   Date '</w:t>
-      </w:r>
-      <w:r>
-        <w:rPr>
-          <w:rFonts w:ascii="Consolas" w:hAnsi="Consolas" w:cs="Consolas" w:eastAsia="Consolas"/>
-          <w:color w:val="000000"/>
-          <w:spacing w:val="0"/>
-          <w:position w:val="0"/>
-          <w:sz w:val="19"/>
-          <w:shd w:fill="auto" w:val="clear"/>
-        </w:rPr>
-        <w:t xml:space="preserve"> </w:t>
-      </w:r>
-      <w:r>
-        <w:rPr>
-          <w:rFonts w:ascii="Consolas" w:hAnsi="Consolas" w:cs="Consolas" w:eastAsia="Consolas"/>
-          <w:color w:val="808080"/>
-          <w:spacing w:val="0"/>
-          <w:position w:val="0"/>
-          <w:sz w:val="19"/>
-          <w:shd w:fill="auto" w:val="clear"/>
-        </w:rPr>
-        <w:t xml:space="preserve">+</w:t>
-      </w:r>
-      <w:r>
-        <w:rPr>
-          <w:rFonts w:ascii="Consolas" w:hAnsi="Consolas" w:cs="Consolas" w:eastAsia="Consolas"/>
-          <w:color w:val="000000"/>
-          <w:spacing w:val="0"/>
-          <w:position w:val="0"/>
-          <w:sz w:val="19"/>
-          <w:shd w:fill="auto" w:val="clear"/>
-        </w:rPr>
-        <w:t xml:space="preserve"> </w:t>
-      </w:r>
-      <w:r>
-        <w:rPr>
-          <w:rFonts w:ascii="Consolas" w:hAnsi="Consolas" w:cs="Consolas" w:eastAsia="Consolas"/>
-          <w:color w:val="FF00FF"/>
-          <w:spacing w:val="0"/>
-          <w:position w:val="0"/>
-          <w:sz w:val="19"/>
-          <w:shd w:fill="auto" w:val="clear"/>
-        </w:rPr>
-        <w:t xml:space="preserve">CAST</w:t>
-      </w:r>
-      <w:r>
-        <w:rPr>
-          <w:rFonts w:ascii="Consolas" w:hAnsi="Consolas" w:cs="Consolas" w:eastAsia="Consolas"/>
-          <w:color w:val="808080"/>
-          <w:spacing w:val="0"/>
-          <w:position w:val="0"/>
-          <w:sz w:val="19"/>
-          <w:shd w:fill="auto" w:val="clear"/>
-        </w:rPr>
-        <w:t xml:space="preserve">(</w:t>
-      </w:r>
-      <w:r>
-        <w:rPr>
-          <w:rFonts w:ascii="Consolas" w:hAnsi="Consolas" w:cs="Consolas" w:eastAsia="Consolas"/>
-          <w:color w:val="000000"/>
-          <w:spacing w:val="0"/>
-          <w:position w:val="0"/>
-          <w:sz w:val="19"/>
-          <w:shd w:fill="auto" w:val="clear"/>
-        </w:rPr>
-        <w:t xml:space="preserve">@ESDate </w:t>
-      </w:r>
-      <w:r>
-        <w:rPr>
-          <w:rFonts w:ascii="Consolas" w:hAnsi="Consolas" w:cs="Consolas" w:eastAsia="Consolas"/>
-          <w:color w:val="0000FF"/>
-          <w:spacing w:val="0"/>
-          <w:position w:val="0"/>
-          <w:sz w:val="19"/>
-          <w:shd w:fill="auto" w:val="clear"/>
-        </w:rPr>
-        <w:t xml:space="preserve">as</w:t>
-      </w:r>
-      <w:r>
-        <w:rPr>
-          <w:rFonts w:ascii="Consolas" w:hAnsi="Consolas" w:cs="Consolas" w:eastAsia="Consolas"/>
-          <w:color w:val="000000"/>
-          <w:spacing w:val="0"/>
-          <w:position w:val="0"/>
-          <w:sz w:val="19"/>
-          <w:shd w:fill="auto" w:val="clear"/>
-        </w:rPr>
-        <w:t xml:space="preserve"> </w:t>
-      </w:r>
-      <w:r>
-        <w:rPr>
-          <w:rFonts w:ascii="Consolas" w:hAnsi="Consolas" w:cs="Consolas" w:eastAsia="Consolas"/>
-          <w:color w:val="0000FF"/>
-          <w:spacing w:val="0"/>
-          <w:position w:val="0"/>
-          <w:sz w:val="19"/>
-          <w:shd w:fill="auto" w:val="clear"/>
-        </w:rPr>
-        <w:t xml:space="preserve">varchar</w:t>
-      </w:r>
-      <w:r>
-        <w:rPr>
-          <w:rFonts w:ascii="Consolas" w:hAnsi="Consolas" w:cs="Consolas" w:eastAsia="Consolas"/>
-          <w:color w:val="808080"/>
-          <w:spacing w:val="0"/>
-          <w:position w:val="0"/>
-          <w:sz w:val="19"/>
-          <w:shd w:fill="auto" w:val="clear"/>
-        </w:rPr>
-        <w:t xml:space="preserve">(</w:t>
-      </w:r>
-      <w:r>
-        <w:rPr>
-          <w:rFonts w:ascii="Consolas" w:hAnsi="Consolas" w:cs="Consolas" w:eastAsia="Consolas"/>
-          <w:color w:val="000000"/>
-          <w:spacing w:val="0"/>
-          <w:position w:val="0"/>
-          <w:sz w:val="19"/>
-          <w:shd w:fill="auto" w:val="clear"/>
-        </w:rPr>
-        <w:t xml:space="preserve">100</w:t>
-      </w:r>
-      <w:r>
-        <w:rPr>
-          <w:rFonts w:ascii="Consolas" w:hAnsi="Consolas" w:cs="Consolas" w:eastAsia="Consolas"/>
-          <w:color w:val="808080"/>
-          <w:spacing w:val="0"/>
-          <w:position w:val="0"/>
-          <w:sz w:val="19"/>
-          <w:shd w:fill="auto" w:val="clear"/>
-        </w:rPr>
-        <w:t xml:space="preserve">))</w:t>
+        <w:t xml:space="preserve">'Total Salary'</w:t>
+      </w:r>
+      <w:r>
+        <w:rPr>
+          <w:rFonts w:ascii="Consolas" w:hAnsi="Consolas" w:cs="Consolas" w:eastAsia="Consolas"/>
+          <w:color w:val="808080"/>
+          <w:spacing w:val="0"/>
+          <w:position w:val="0"/>
+          <w:sz w:val="19"/>
+          <w:shd w:fill="auto" w:val="clear"/>
+        </w:rPr>
+        <w:t xml:space="preserve">,</w:t>
+      </w:r>
+      <w:r>
+        <w:rPr>
+          <w:rFonts w:ascii="Consolas" w:hAnsi="Consolas" w:cs="Consolas" w:eastAsia="Consolas"/>
+          <w:color w:val="000000"/>
+          <w:spacing w:val="0"/>
+          <w:position w:val="0"/>
+          <w:sz w:val="19"/>
+          <w:shd w:fill="auto" w:val="clear"/>
+        </w:rPr>
+        <w:t xml:space="preserve"> s</w:t>
+      </w:r>
+      <w:r>
+        <w:rPr>
+          <w:rFonts w:ascii="Consolas" w:hAnsi="Consolas" w:cs="Consolas" w:eastAsia="Consolas"/>
+          <w:color w:val="808080"/>
+          <w:spacing w:val="0"/>
+          <w:position w:val="0"/>
+          <w:sz w:val="19"/>
+          <w:shd w:fill="auto" w:val="clear"/>
+        </w:rPr>
+        <w:t xml:space="preserve">.</w:t>
+      </w:r>
+      <w:r>
+        <w:rPr>
+          <w:rFonts w:ascii="Consolas" w:hAnsi="Consolas" w:cs="Consolas" w:eastAsia="Consolas"/>
+          <w:color w:val="0000FF"/>
+          <w:spacing w:val="0"/>
+          <w:position w:val="0"/>
+          <w:sz w:val="19"/>
+          <w:shd w:fill="auto" w:val="clear"/>
+        </w:rPr>
+        <w:t xml:space="preserve">Basic</w:t>
+      </w:r>
+      <w:r>
+        <w:rPr>
+          <w:rFonts w:ascii="Consolas" w:hAnsi="Consolas" w:cs="Consolas" w:eastAsia="Consolas"/>
+          <w:color w:val="808080"/>
+          <w:spacing w:val="0"/>
+          <w:position w:val="0"/>
+          <w:sz w:val="19"/>
+          <w:shd w:fill="auto" w:val="clear"/>
+        </w:rPr>
+        <w:t xml:space="preserve">,</w:t>
+      </w:r>
+      <w:r>
+        <w:rPr>
+          <w:rFonts w:ascii="Consolas" w:hAnsi="Consolas" w:cs="Consolas" w:eastAsia="Consolas"/>
+          <w:color w:val="000000"/>
+          <w:spacing w:val="0"/>
+          <w:position w:val="0"/>
+          <w:sz w:val="19"/>
+          <w:shd w:fill="auto" w:val="clear"/>
+        </w:rPr>
+        <w:t xml:space="preserve"> s</w:t>
+      </w:r>
+      <w:r>
+        <w:rPr>
+          <w:rFonts w:ascii="Consolas" w:hAnsi="Consolas" w:cs="Consolas" w:eastAsia="Consolas"/>
+          <w:color w:val="808080"/>
+          <w:spacing w:val="0"/>
+          <w:position w:val="0"/>
+          <w:sz w:val="19"/>
+          <w:shd w:fill="auto" w:val="clear"/>
+        </w:rPr>
+        <w:t xml:space="preserve">.</w:t>
+      </w:r>
+      <w:r>
+        <w:rPr>
+          <w:rFonts w:ascii="Consolas" w:hAnsi="Consolas" w:cs="Consolas" w:eastAsia="Consolas"/>
+          <w:color w:val="000000"/>
+          <w:spacing w:val="0"/>
+          <w:position w:val="0"/>
+          <w:sz w:val="19"/>
+          <w:shd w:fill="auto" w:val="clear"/>
+        </w:rPr>
+        <w:t xml:space="preserve">DA</w:t>
+      </w:r>
+      <w:r>
+        <w:rPr>
+          <w:rFonts w:ascii="Consolas" w:hAnsi="Consolas" w:cs="Consolas" w:eastAsia="Consolas"/>
+          <w:color w:val="808080"/>
+          <w:spacing w:val="0"/>
+          <w:position w:val="0"/>
+          <w:sz w:val="19"/>
+          <w:shd w:fill="auto" w:val="clear"/>
+        </w:rPr>
+        <w:t xml:space="preserve">,</w:t>
+      </w:r>
+      <w:r>
+        <w:rPr>
+          <w:rFonts w:ascii="Consolas" w:hAnsi="Consolas" w:cs="Consolas" w:eastAsia="Consolas"/>
+          <w:color w:val="000000"/>
+          <w:spacing w:val="0"/>
+          <w:position w:val="0"/>
+          <w:sz w:val="19"/>
+          <w:shd w:fill="auto" w:val="clear"/>
+        </w:rPr>
+        <w:t xml:space="preserve"> s</w:t>
+      </w:r>
+      <w:r>
+        <w:rPr>
+          <w:rFonts w:ascii="Consolas" w:hAnsi="Consolas" w:cs="Consolas" w:eastAsia="Consolas"/>
+          <w:color w:val="808080"/>
+          <w:spacing w:val="0"/>
+          <w:position w:val="0"/>
+          <w:sz w:val="19"/>
+          <w:shd w:fill="auto" w:val="clear"/>
+        </w:rPr>
+        <w:t xml:space="preserve">.</w:t>
+      </w:r>
+      <w:r>
+        <w:rPr>
+          <w:rFonts w:ascii="Consolas" w:hAnsi="Consolas" w:cs="Consolas" w:eastAsia="Consolas"/>
+          <w:color w:val="000000"/>
+          <w:spacing w:val="0"/>
+          <w:position w:val="0"/>
+          <w:sz w:val="19"/>
+          <w:shd w:fill="auto" w:val="clear"/>
+        </w:rPr>
+        <w:t xml:space="preserve">HRA</w:t>
+      </w:r>
+      <w:r>
+        <w:rPr>
+          <w:rFonts w:ascii="Consolas" w:hAnsi="Consolas" w:cs="Consolas" w:eastAsia="Consolas"/>
+          <w:color w:val="808080"/>
+          <w:spacing w:val="0"/>
+          <w:position w:val="0"/>
+          <w:sz w:val="19"/>
+          <w:shd w:fill="auto" w:val="clear"/>
+        </w:rPr>
+        <w:t xml:space="preserve">,</w:t>
+      </w:r>
+      <w:r>
+        <w:rPr>
+          <w:rFonts w:ascii="Consolas" w:hAnsi="Consolas" w:cs="Consolas" w:eastAsia="Consolas"/>
+          <w:color w:val="000000"/>
+          <w:spacing w:val="0"/>
+          <w:position w:val="0"/>
+          <w:sz w:val="19"/>
+          <w:shd w:fill="auto" w:val="clear"/>
+        </w:rPr>
+        <w:t xml:space="preserve"> s</w:t>
+      </w:r>
+      <w:r>
+        <w:rPr>
+          <w:rFonts w:ascii="Consolas" w:hAnsi="Consolas" w:cs="Consolas" w:eastAsia="Consolas"/>
+          <w:color w:val="808080"/>
+          <w:spacing w:val="0"/>
+          <w:position w:val="0"/>
+          <w:sz w:val="19"/>
+          <w:shd w:fill="auto" w:val="clear"/>
+        </w:rPr>
+        <w:t xml:space="preserve">.</w:t>
+      </w:r>
+      <w:r>
+        <w:rPr>
+          <w:rFonts w:ascii="Consolas" w:hAnsi="Consolas" w:cs="Consolas" w:eastAsia="Consolas"/>
+          <w:color w:val="000000"/>
+          <w:spacing w:val="0"/>
+          <w:position w:val="0"/>
+          <w:sz w:val="19"/>
+          <w:shd w:fill="auto" w:val="clear"/>
+        </w:rPr>
+        <w:t xml:space="preserve">Deductions </w:t>
       </w:r>
     </w:p>
     <w:p>
@@ -23735,150 +23420,18 @@
           <w:sz w:val="19"/>
           <w:shd w:fill="auto" w:val="clear"/>
         </w:rPr>
-        <w:t xml:space="preserve">print</w:t>
-      </w:r>
-      <w:r>
-        <w:rPr>
-          <w:rFonts w:ascii="Consolas" w:hAnsi="Consolas" w:cs="Consolas" w:eastAsia="Consolas"/>
-          <w:color w:val="FF0000"/>
-          <w:spacing w:val="0"/>
-          <w:position w:val="0"/>
-          <w:sz w:val="19"/>
-          <w:shd w:fill="auto" w:val="clear"/>
-        </w:rPr>
-        <w:t xml:space="preserve">'                   Total Salary $'</w:t>
-      </w:r>
-      <w:r>
-        <w:rPr>
-          <w:rFonts w:ascii="Consolas" w:hAnsi="Consolas" w:cs="Consolas" w:eastAsia="Consolas"/>
-          <w:color w:val="000000"/>
-          <w:spacing w:val="0"/>
-          <w:position w:val="0"/>
-          <w:sz w:val="19"/>
-          <w:shd w:fill="auto" w:val="clear"/>
-        </w:rPr>
-        <w:t xml:space="preserve"> </w:t>
-      </w:r>
-      <w:r>
-        <w:rPr>
-          <w:rFonts w:ascii="Consolas" w:hAnsi="Consolas" w:cs="Consolas" w:eastAsia="Consolas"/>
-          <w:color w:val="808080"/>
-          <w:spacing w:val="0"/>
-          <w:position w:val="0"/>
-          <w:sz w:val="19"/>
-          <w:shd w:fill="auto" w:val="clear"/>
-        </w:rPr>
-        <w:t xml:space="preserve">+</w:t>
-      </w:r>
-      <w:r>
-        <w:rPr>
-          <w:rFonts w:ascii="Consolas" w:hAnsi="Consolas" w:cs="Consolas" w:eastAsia="Consolas"/>
-          <w:color w:val="000000"/>
-          <w:spacing w:val="0"/>
-          <w:position w:val="0"/>
-          <w:sz w:val="19"/>
-          <w:shd w:fill="auto" w:val="clear"/>
-        </w:rPr>
-        <w:t xml:space="preserve"> </w:t>
-      </w:r>
-      <w:r>
-        <w:rPr>
-          <w:rFonts w:ascii="Consolas" w:hAnsi="Consolas" w:cs="Consolas" w:eastAsia="Consolas"/>
-          <w:color w:val="FF00FF"/>
-          <w:spacing w:val="0"/>
-          <w:position w:val="0"/>
-          <w:sz w:val="19"/>
-          <w:shd w:fill="auto" w:val="clear"/>
-        </w:rPr>
-        <w:t xml:space="preserve">CAST</w:t>
-      </w:r>
-      <w:r>
-        <w:rPr>
-          <w:rFonts w:ascii="Consolas" w:hAnsi="Consolas" w:cs="Consolas" w:eastAsia="Consolas"/>
-          <w:color w:val="808080"/>
-          <w:spacing w:val="0"/>
-          <w:position w:val="0"/>
-          <w:sz w:val="19"/>
-          <w:shd w:fill="auto" w:val="clear"/>
-        </w:rPr>
-        <w:t xml:space="preserve">(</w:t>
-      </w:r>
-      <w:r>
-        <w:rPr>
-          <w:rFonts w:ascii="Consolas" w:hAnsi="Consolas" w:cs="Consolas" w:eastAsia="Consolas"/>
-          <w:color w:val="000000"/>
-          <w:spacing w:val="0"/>
-          <w:position w:val="0"/>
-          <w:sz w:val="19"/>
-          <w:shd w:fill="auto" w:val="clear"/>
-        </w:rPr>
-        <w:t xml:space="preserve">@TotalSalary </w:t>
-      </w:r>
-      <w:r>
-        <w:rPr>
-          <w:rFonts w:ascii="Consolas" w:hAnsi="Consolas" w:cs="Consolas" w:eastAsia="Consolas"/>
-          <w:color w:val="0000FF"/>
-          <w:spacing w:val="0"/>
-          <w:position w:val="0"/>
-          <w:sz w:val="19"/>
-          <w:shd w:fill="auto" w:val="clear"/>
-        </w:rPr>
-        <w:t xml:space="preserve">as</w:t>
-      </w:r>
-      <w:r>
-        <w:rPr>
-          <w:rFonts w:ascii="Consolas" w:hAnsi="Consolas" w:cs="Consolas" w:eastAsia="Consolas"/>
-          <w:color w:val="000000"/>
-          <w:spacing w:val="0"/>
-          <w:position w:val="0"/>
-          <w:sz w:val="19"/>
-          <w:shd w:fill="auto" w:val="clear"/>
-        </w:rPr>
-        <w:t xml:space="preserve"> </w:t>
-      </w:r>
-      <w:r>
-        <w:rPr>
-          <w:rFonts w:ascii="Consolas" w:hAnsi="Consolas" w:cs="Consolas" w:eastAsia="Consolas"/>
-          <w:color w:val="0000FF"/>
-          <w:spacing w:val="0"/>
-          <w:position w:val="0"/>
-          <w:sz w:val="19"/>
-          <w:shd w:fill="auto" w:val="clear"/>
-        </w:rPr>
-        <w:t xml:space="preserve">varchar</w:t>
-      </w:r>
-      <w:r>
-        <w:rPr>
-          <w:rFonts w:ascii="Consolas" w:hAnsi="Consolas" w:cs="Consolas" w:eastAsia="Consolas"/>
-          <w:color w:val="808080"/>
-          <w:spacing w:val="0"/>
-          <w:position w:val="0"/>
-          <w:sz w:val="19"/>
-          <w:shd w:fill="auto" w:val="clear"/>
-        </w:rPr>
-        <w:t xml:space="preserve">(</w:t>
-      </w:r>
-      <w:r>
-        <w:rPr>
-          <w:rFonts w:ascii="Consolas" w:hAnsi="Consolas" w:cs="Consolas" w:eastAsia="Consolas"/>
-          <w:color w:val="000000"/>
-          <w:spacing w:val="0"/>
-          <w:position w:val="0"/>
-          <w:sz w:val="19"/>
-          <w:shd w:fill="auto" w:val="clear"/>
-        </w:rPr>
-        <w:t xml:space="preserve">100</w:t>
-      </w:r>
-      <w:r>
-        <w:rPr>
-          <w:rFonts w:ascii="Consolas" w:hAnsi="Consolas" w:cs="Consolas" w:eastAsia="Consolas"/>
-          <w:color w:val="808080"/>
-          <w:spacing w:val="0"/>
-          <w:position w:val="0"/>
-          <w:sz w:val="19"/>
-          <w:shd w:fill="auto" w:val="clear"/>
-        </w:rPr>
-        <w:t xml:space="preserve">))</w:t>
+        <w:t xml:space="preserve">from</w:t>
+      </w:r>
+      <w:r>
+        <w:rPr>
+          <w:rFonts w:ascii="Consolas" w:hAnsi="Consolas" w:cs="Consolas" w:eastAsia="Consolas"/>
+          <w:color w:val="000000"/>
+          <w:spacing w:val="0"/>
+          <w:position w:val="0"/>
+          <w:sz w:val="19"/>
+          <w:shd w:fill="auto" w:val="clear"/>
+        </w:rPr>
+        <w:t xml:space="preserve"> EmployeeSalary es </w:t>
       </w:r>
     </w:p>
     <w:p>
@@ -23911,24 +23464,112 @@
       <w:r>
         <w:rPr>
           <w:rFonts w:ascii="Consolas" w:hAnsi="Consolas" w:cs="Consolas" w:eastAsia="Consolas"/>
-          <w:color w:val="0000FF"/>
-          <w:spacing w:val="0"/>
-          <w:position w:val="0"/>
-          <w:sz w:val="19"/>
-          <w:shd w:fill="auto" w:val="clear"/>
-        </w:rPr>
-        <w:t xml:space="preserve">print</w:t>
-      </w:r>
-      <w:r>
-        <w:rPr>
-          <w:rFonts w:ascii="Consolas" w:hAnsi="Consolas" w:cs="Consolas" w:eastAsia="Consolas"/>
-          <w:color w:val="FF0000"/>
-          <w:spacing w:val="0"/>
-          <w:position w:val="0"/>
-          <w:sz w:val="19"/>
-          <w:shd w:fill="auto" w:val="clear"/>
-        </w:rPr>
-        <w:t xml:space="preserve">'-----------------------------------------------------'</w:t>
+          <w:color w:val="808080"/>
+          <w:spacing w:val="0"/>
+          <w:position w:val="0"/>
+          <w:sz w:val="19"/>
+          <w:shd w:fill="auto" w:val="clear"/>
+        </w:rPr>
+        <w:t xml:space="preserve">join</w:t>
+      </w:r>
+      <w:r>
+        <w:rPr>
+          <w:rFonts w:ascii="Consolas" w:hAnsi="Consolas" w:cs="Consolas" w:eastAsia="Consolas"/>
+          <w:color w:val="000000"/>
+          <w:spacing w:val="0"/>
+          <w:position w:val="0"/>
+          <w:sz w:val="19"/>
+          <w:shd w:fill="auto" w:val="clear"/>
+        </w:rPr>
+        <w:t xml:space="preserve"> Salary s </w:t>
+      </w:r>
+      <w:r>
+        <w:rPr>
+          <w:rFonts w:ascii="Consolas" w:hAnsi="Consolas" w:cs="Consolas" w:eastAsia="Consolas"/>
+          <w:color w:val="0000FF"/>
+          <w:spacing w:val="0"/>
+          <w:position w:val="0"/>
+          <w:sz w:val="19"/>
+          <w:shd w:fill="auto" w:val="clear"/>
+        </w:rPr>
+        <w:t xml:space="preserve">on</w:t>
+      </w:r>
+      <w:r>
+        <w:rPr>
+          <w:rFonts w:ascii="Consolas" w:hAnsi="Consolas" w:cs="Consolas" w:eastAsia="Consolas"/>
+          <w:color w:val="000000"/>
+          <w:spacing w:val="0"/>
+          <w:position w:val="0"/>
+          <w:sz w:val="19"/>
+          <w:shd w:fill="auto" w:val="clear"/>
+        </w:rPr>
+        <w:t xml:space="preserve"> es</w:t>
+      </w:r>
+      <w:r>
+        <w:rPr>
+          <w:rFonts w:ascii="Consolas" w:hAnsi="Consolas" w:cs="Consolas" w:eastAsia="Consolas"/>
+          <w:color w:val="808080"/>
+          <w:spacing w:val="0"/>
+          <w:position w:val="0"/>
+          <w:sz w:val="19"/>
+          <w:shd w:fill="auto" w:val="clear"/>
+        </w:rPr>
+        <w:t xml:space="preserve">.</w:t>
+      </w:r>
+      <w:r>
+        <w:rPr>
+          <w:rFonts w:ascii="Consolas" w:hAnsi="Consolas" w:cs="Consolas" w:eastAsia="Consolas"/>
+          <w:color w:val="000000"/>
+          <w:spacing w:val="0"/>
+          <w:position w:val="0"/>
+          <w:sz w:val="19"/>
+          <w:shd w:fill="auto" w:val="clear"/>
+        </w:rPr>
+        <w:t xml:space="preserve">Salary_ID </w:t>
+      </w:r>
+      <w:r>
+        <w:rPr>
+          <w:rFonts w:ascii="Consolas" w:hAnsi="Consolas" w:cs="Consolas" w:eastAsia="Consolas"/>
+          <w:color w:val="808080"/>
+          <w:spacing w:val="0"/>
+          <w:position w:val="0"/>
+          <w:sz w:val="19"/>
+          <w:shd w:fill="auto" w:val="clear"/>
+        </w:rPr>
+        <w:t xml:space="preserve">=</w:t>
+      </w:r>
+      <w:r>
+        <w:rPr>
+          <w:rFonts w:ascii="Consolas" w:hAnsi="Consolas" w:cs="Consolas" w:eastAsia="Consolas"/>
+          <w:color w:val="000000"/>
+          <w:spacing w:val="0"/>
+          <w:position w:val="0"/>
+          <w:sz w:val="19"/>
+          <w:shd w:fill="auto" w:val="clear"/>
+        </w:rPr>
+        <w:t xml:space="preserve"> s</w:t>
+      </w:r>
+      <w:r>
+        <w:rPr>
+          <w:rFonts w:ascii="Consolas" w:hAnsi="Consolas" w:cs="Consolas" w:eastAsia="Consolas"/>
+          <w:color w:val="808080"/>
+          <w:spacing w:val="0"/>
+          <w:position w:val="0"/>
+          <w:sz w:val="19"/>
+          <w:shd w:fill="auto" w:val="clear"/>
+        </w:rPr>
+        <w:t xml:space="preserve">.</w:t>
+      </w:r>
+      <w:r>
+        <w:rPr>
+          <w:rFonts w:ascii="Consolas" w:hAnsi="Consolas" w:cs="Consolas" w:eastAsia="Consolas"/>
+          <w:color w:val="000000"/>
+          <w:spacing w:val="0"/>
+          <w:position w:val="0"/>
+          <w:sz w:val="19"/>
+          <w:shd w:fill="auto" w:val="clear"/>
+        </w:rPr>
+        <w:t xml:space="preserve">ID </w:t>
       </w:r>
     </w:p>
     <w:p>
@@ -23967,6 +23608,418 @@
           <w:sz w:val="19"/>
           <w:shd w:fill="auto" w:val="clear"/>
         </w:rPr>
+        <w:t xml:space="preserve">where</w:t>
+      </w:r>
+      <w:r>
+        <w:rPr>
+          <w:rFonts w:ascii="Consolas" w:hAnsi="Consolas" w:cs="Consolas" w:eastAsia="Consolas"/>
+          <w:color w:val="000000"/>
+          <w:spacing w:val="0"/>
+          <w:position w:val="0"/>
+          <w:sz w:val="19"/>
+          <w:shd w:fill="auto" w:val="clear"/>
+        </w:rPr>
+        <w:t xml:space="preserve"> es</w:t>
+      </w:r>
+      <w:r>
+        <w:rPr>
+          <w:rFonts w:ascii="Consolas" w:hAnsi="Consolas" w:cs="Consolas" w:eastAsia="Consolas"/>
+          <w:color w:val="808080"/>
+          <w:spacing w:val="0"/>
+          <w:position w:val="0"/>
+          <w:sz w:val="19"/>
+          <w:shd w:fill="auto" w:val="clear"/>
+        </w:rPr>
+        <w:t xml:space="preserve">.</w:t>
+      </w:r>
+      <w:r>
+        <w:rPr>
+          <w:rFonts w:ascii="Consolas" w:hAnsi="Consolas" w:cs="Consolas" w:eastAsia="Consolas"/>
+          <w:color w:val="000000"/>
+          <w:spacing w:val="0"/>
+          <w:position w:val="0"/>
+          <w:sz w:val="19"/>
+          <w:shd w:fill="auto" w:val="clear"/>
+        </w:rPr>
+        <w:t xml:space="preserve">Employee_ID </w:t>
+      </w:r>
+      <w:r>
+        <w:rPr>
+          <w:rFonts w:ascii="Consolas" w:hAnsi="Consolas" w:cs="Consolas" w:eastAsia="Consolas"/>
+          <w:color w:val="808080"/>
+          <w:spacing w:val="0"/>
+          <w:position w:val="0"/>
+          <w:sz w:val="19"/>
+          <w:shd w:fill="auto" w:val="clear"/>
+        </w:rPr>
+        <w:t xml:space="preserve">=</w:t>
+      </w:r>
+      <w:r>
+        <w:rPr>
+          <w:rFonts w:ascii="Consolas" w:hAnsi="Consolas" w:cs="Consolas" w:eastAsia="Consolas"/>
+          <w:color w:val="000000"/>
+          <w:spacing w:val="0"/>
+          <w:position w:val="0"/>
+          <w:sz w:val="19"/>
+          <w:shd w:fill="auto" w:val="clear"/>
+        </w:rPr>
+        <w:t xml:space="preserve"> @EmpID </w:t>
+      </w:r>
+    </w:p>
+    <w:p>
+      <w:pPr>
+        <w:spacing w:before="0" w:after="200" w:line="276"/>
+        <w:ind w:right="0" w:left="0" w:firstLine="0"/>
+        <w:jc w:val="left"/>
+        <w:rPr>
+          <w:rFonts w:ascii="Consolas" w:hAnsi="Consolas" w:cs="Consolas" w:eastAsia="Consolas"/>
+          <w:color w:val="000000"/>
+          <w:spacing w:val="0"/>
+          <w:position w:val="0"/>
+          <w:sz w:val="19"/>
+          <w:shd w:fill="auto" w:val="clear"/>
+        </w:rPr>
+      </w:pPr>
+      <w:r>
+        <w:rPr>
+          <w:rFonts w:ascii="Consolas" w:hAnsi="Consolas" w:cs="Consolas" w:eastAsia="Consolas"/>
+          <w:color w:val="000000"/>
+          <w:spacing w:val="0"/>
+          <w:position w:val="0"/>
+          <w:sz w:val="19"/>
+          <w:shd w:fill="auto" w:val="clear"/>
+        </w:rPr>
+        <w:tab/>
+        <w:tab/>
+        <w:tab/>
+      </w:r>
+      <w:r>
+        <w:rPr>
+          <w:rFonts w:ascii="Consolas" w:hAnsi="Consolas" w:cs="Consolas" w:eastAsia="Consolas"/>
+          <w:color w:val="0000FF"/>
+          <w:spacing w:val="0"/>
+          <w:position w:val="0"/>
+          <w:sz w:val="19"/>
+          <w:shd w:fill="auto" w:val="clear"/>
+        </w:rPr>
+        <w:t xml:space="preserve">group</w:t>
+      </w:r>
+      <w:r>
+        <w:rPr>
+          <w:rFonts w:ascii="Consolas" w:hAnsi="Consolas" w:cs="Consolas" w:eastAsia="Consolas"/>
+          <w:color w:val="000000"/>
+          <w:spacing w:val="0"/>
+          <w:position w:val="0"/>
+          <w:sz w:val="19"/>
+          <w:shd w:fill="auto" w:val="clear"/>
+        </w:rPr>
+        <w:t xml:space="preserve"> </w:t>
+      </w:r>
+      <w:r>
+        <w:rPr>
+          <w:rFonts w:ascii="Consolas" w:hAnsi="Consolas" w:cs="Consolas" w:eastAsia="Consolas"/>
+          <w:color w:val="0000FF"/>
+          <w:spacing w:val="0"/>
+          <w:position w:val="0"/>
+          <w:sz w:val="19"/>
+          <w:shd w:fill="auto" w:val="clear"/>
+        </w:rPr>
+        <w:t xml:space="preserve">by</w:t>
+      </w:r>
+      <w:r>
+        <w:rPr>
+          <w:rFonts w:ascii="Consolas" w:hAnsi="Consolas" w:cs="Consolas" w:eastAsia="Consolas"/>
+          <w:color w:val="000000"/>
+          <w:spacing w:val="0"/>
+          <w:position w:val="0"/>
+          <w:sz w:val="19"/>
+          <w:shd w:fill="auto" w:val="clear"/>
+        </w:rPr>
+        <w:t xml:space="preserve"> es</w:t>
+      </w:r>
+      <w:r>
+        <w:rPr>
+          <w:rFonts w:ascii="Consolas" w:hAnsi="Consolas" w:cs="Consolas" w:eastAsia="Consolas"/>
+          <w:color w:val="808080"/>
+          <w:spacing w:val="0"/>
+          <w:position w:val="0"/>
+          <w:sz w:val="19"/>
+          <w:shd w:fill="auto" w:val="clear"/>
+        </w:rPr>
+        <w:t xml:space="preserve">.</w:t>
+      </w:r>
+      <w:r>
+        <w:rPr>
+          <w:rFonts w:ascii="Consolas" w:hAnsi="Consolas" w:cs="Consolas" w:eastAsia="Consolas"/>
+          <w:color w:val="0000FF"/>
+          <w:spacing w:val="0"/>
+          <w:position w:val="0"/>
+          <w:sz w:val="19"/>
+          <w:shd w:fill="auto" w:val="clear"/>
+        </w:rPr>
+        <w:t xml:space="preserve">Date</w:t>
+      </w:r>
+      <w:r>
+        <w:rPr>
+          <w:rFonts w:ascii="Consolas" w:hAnsi="Consolas" w:cs="Consolas" w:eastAsia="Consolas"/>
+          <w:color w:val="808080"/>
+          <w:spacing w:val="0"/>
+          <w:position w:val="0"/>
+          <w:sz w:val="19"/>
+          <w:shd w:fill="auto" w:val="clear"/>
+        </w:rPr>
+        <w:t xml:space="preserve">,</w:t>
+      </w:r>
+      <w:r>
+        <w:rPr>
+          <w:rFonts w:ascii="Consolas" w:hAnsi="Consolas" w:cs="Consolas" w:eastAsia="Consolas"/>
+          <w:color w:val="000000"/>
+          <w:spacing w:val="0"/>
+          <w:position w:val="0"/>
+          <w:sz w:val="19"/>
+          <w:shd w:fill="auto" w:val="clear"/>
+        </w:rPr>
+        <w:t xml:space="preserve"> s</w:t>
+      </w:r>
+      <w:r>
+        <w:rPr>
+          <w:rFonts w:ascii="Consolas" w:hAnsi="Consolas" w:cs="Consolas" w:eastAsia="Consolas"/>
+          <w:color w:val="808080"/>
+          <w:spacing w:val="0"/>
+          <w:position w:val="0"/>
+          <w:sz w:val="19"/>
+          <w:shd w:fill="auto" w:val="clear"/>
+        </w:rPr>
+        <w:t xml:space="preserve">.</w:t>
+      </w:r>
+      <w:r>
+        <w:rPr>
+          <w:rFonts w:ascii="Consolas" w:hAnsi="Consolas" w:cs="Consolas" w:eastAsia="Consolas"/>
+          <w:color w:val="0000FF"/>
+          <w:spacing w:val="0"/>
+          <w:position w:val="0"/>
+          <w:sz w:val="19"/>
+          <w:shd w:fill="auto" w:val="clear"/>
+        </w:rPr>
+        <w:t xml:space="preserve">Basic</w:t>
+      </w:r>
+      <w:r>
+        <w:rPr>
+          <w:rFonts w:ascii="Consolas" w:hAnsi="Consolas" w:cs="Consolas" w:eastAsia="Consolas"/>
+          <w:color w:val="808080"/>
+          <w:spacing w:val="0"/>
+          <w:position w:val="0"/>
+          <w:sz w:val="19"/>
+          <w:shd w:fill="auto" w:val="clear"/>
+        </w:rPr>
+        <w:t xml:space="preserve">,</w:t>
+      </w:r>
+      <w:r>
+        <w:rPr>
+          <w:rFonts w:ascii="Consolas" w:hAnsi="Consolas" w:cs="Consolas" w:eastAsia="Consolas"/>
+          <w:color w:val="000000"/>
+          <w:spacing w:val="0"/>
+          <w:position w:val="0"/>
+          <w:sz w:val="19"/>
+          <w:shd w:fill="auto" w:val="clear"/>
+        </w:rPr>
+        <w:t xml:space="preserve"> s</w:t>
+      </w:r>
+      <w:r>
+        <w:rPr>
+          <w:rFonts w:ascii="Consolas" w:hAnsi="Consolas" w:cs="Consolas" w:eastAsia="Consolas"/>
+          <w:color w:val="808080"/>
+          <w:spacing w:val="0"/>
+          <w:position w:val="0"/>
+          <w:sz w:val="19"/>
+          <w:shd w:fill="auto" w:val="clear"/>
+        </w:rPr>
+        <w:t xml:space="preserve">.</w:t>
+      </w:r>
+      <w:r>
+        <w:rPr>
+          <w:rFonts w:ascii="Consolas" w:hAnsi="Consolas" w:cs="Consolas" w:eastAsia="Consolas"/>
+          <w:color w:val="000000"/>
+          <w:spacing w:val="0"/>
+          <w:position w:val="0"/>
+          <w:sz w:val="19"/>
+          <w:shd w:fill="auto" w:val="clear"/>
+        </w:rPr>
+        <w:t xml:space="preserve">DA</w:t>
+      </w:r>
+      <w:r>
+        <w:rPr>
+          <w:rFonts w:ascii="Consolas" w:hAnsi="Consolas" w:cs="Consolas" w:eastAsia="Consolas"/>
+          <w:color w:val="808080"/>
+          <w:spacing w:val="0"/>
+          <w:position w:val="0"/>
+          <w:sz w:val="19"/>
+          <w:shd w:fill="auto" w:val="clear"/>
+        </w:rPr>
+        <w:t xml:space="preserve">,</w:t>
+      </w:r>
+      <w:r>
+        <w:rPr>
+          <w:rFonts w:ascii="Consolas" w:hAnsi="Consolas" w:cs="Consolas" w:eastAsia="Consolas"/>
+          <w:color w:val="000000"/>
+          <w:spacing w:val="0"/>
+          <w:position w:val="0"/>
+          <w:sz w:val="19"/>
+          <w:shd w:fill="auto" w:val="clear"/>
+        </w:rPr>
+        <w:t xml:space="preserve"> s</w:t>
+      </w:r>
+      <w:r>
+        <w:rPr>
+          <w:rFonts w:ascii="Consolas" w:hAnsi="Consolas" w:cs="Consolas" w:eastAsia="Consolas"/>
+          <w:color w:val="808080"/>
+          <w:spacing w:val="0"/>
+          <w:position w:val="0"/>
+          <w:sz w:val="19"/>
+          <w:shd w:fill="auto" w:val="clear"/>
+        </w:rPr>
+        <w:t xml:space="preserve">.</w:t>
+      </w:r>
+      <w:r>
+        <w:rPr>
+          <w:rFonts w:ascii="Consolas" w:hAnsi="Consolas" w:cs="Consolas" w:eastAsia="Consolas"/>
+          <w:color w:val="000000"/>
+          <w:spacing w:val="0"/>
+          <w:position w:val="0"/>
+          <w:sz w:val="19"/>
+          <w:shd w:fill="auto" w:val="clear"/>
+        </w:rPr>
+        <w:t xml:space="preserve">HRA</w:t>
+      </w:r>
+      <w:r>
+        <w:rPr>
+          <w:rFonts w:ascii="Consolas" w:hAnsi="Consolas" w:cs="Consolas" w:eastAsia="Consolas"/>
+          <w:color w:val="808080"/>
+          <w:spacing w:val="0"/>
+          <w:position w:val="0"/>
+          <w:sz w:val="19"/>
+          <w:shd w:fill="auto" w:val="clear"/>
+        </w:rPr>
+        <w:t xml:space="preserve">,</w:t>
+      </w:r>
+      <w:r>
+        <w:rPr>
+          <w:rFonts w:ascii="Consolas" w:hAnsi="Consolas" w:cs="Consolas" w:eastAsia="Consolas"/>
+          <w:color w:val="000000"/>
+          <w:spacing w:val="0"/>
+          <w:position w:val="0"/>
+          <w:sz w:val="19"/>
+          <w:shd w:fill="auto" w:val="clear"/>
+        </w:rPr>
+        <w:t xml:space="preserve"> s</w:t>
+      </w:r>
+      <w:r>
+        <w:rPr>
+          <w:rFonts w:ascii="Consolas" w:hAnsi="Consolas" w:cs="Consolas" w:eastAsia="Consolas"/>
+          <w:color w:val="808080"/>
+          <w:spacing w:val="0"/>
+          <w:position w:val="0"/>
+          <w:sz w:val="19"/>
+          <w:shd w:fill="auto" w:val="clear"/>
+        </w:rPr>
+        <w:t xml:space="preserve">.</w:t>
+      </w:r>
+      <w:r>
+        <w:rPr>
+          <w:rFonts w:ascii="Consolas" w:hAnsi="Consolas" w:cs="Consolas" w:eastAsia="Consolas"/>
+          <w:color w:val="000000"/>
+          <w:spacing w:val="0"/>
+          <w:position w:val="0"/>
+          <w:sz w:val="19"/>
+          <w:shd w:fill="auto" w:val="clear"/>
+        </w:rPr>
+        <w:t xml:space="preserve">Deductions </w:t>
+      </w:r>
+    </w:p>
+    <w:p>
+      <w:pPr>
+        <w:spacing w:before="0" w:after="200" w:line="276"/>
+        <w:ind w:right="0" w:left="0" w:firstLine="0"/>
+        <w:jc w:val="left"/>
+        <w:rPr>
+          <w:rFonts w:ascii="Consolas" w:hAnsi="Consolas" w:cs="Consolas" w:eastAsia="Consolas"/>
+          <w:color w:val="000000"/>
+          <w:spacing w:val="0"/>
+          <w:position w:val="0"/>
+          <w:sz w:val="19"/>
+          <w:shd w:fill="auto" w:val="clear"/>
+        </w:rPr>
+      </w:pPr>
+      <w:r>
+        <w:rPr>
+          <w:rFonts w:ascii="Consolas" w:hAnsi="Consolas" w:cs="Consolas" w:eastAsia="Consolas"/>
+          <w:color w:val="000000"/>
+          <w:spacing w:val="0"/>
+          <w:position w:val="0"/>
+          <w:sz w:val="19"/>
+          <w:shd w:fill="auto" w:val="clear"/>
+        </w:rPr>
+        <w:tab/>
+        <w:tab/>
+      </w:r>
+      <w:r>
+        <w:rPr>
+          <w:rFonts w:ascii="Consolas" w:hAnsi="Consolas" w:cs="Consolas" w:eastAsia="Consolas"/>
+          <w:color w:val="0000FF"/>
+          <w:spacing w:val="0"/>
+          <w:position w:val="0"/>
+          <w:sz w:val="19"/>
+          <w:shd w:fill="auto" w:val="clear"/>
+        </w:rPr>
+        <w:t xml:space="preserve">open</w:t>
+      </w:r>
+      <w:r>
+        <w:rPr>
+          <w:rFonts w:ascii="Consolas" w:hAnsi="Consolas" w:cs="Consolas" w:eastAsia="Consolas"/>
+          <w:color w:val="000000"/>
+          <w:spacing w:val="0"/>
+          <w:position w:val="0"/>
+          <w:sz w:val="19"/>
+          <w:shd w:fill="auto" w:val="clear"/>
+        </w:rPr>
+        <w:t xml:space="preserve"> cur_sal</w:t>
+      </w:r>
+    </w:p>
+    <w:p>
+      <w:pPr>
+        <w:spacing w:before="0" w:after="200" w:line="276"/>
+        <w:ind w:right="0" w:left="0" w:firstLine="0"/>
+        <w:jc w:val="left"/>
+        <w:rPr>
+          <w:rFonts w:ascii="Consolas" w:hAnsi="Consolas" w:cs="Consolas" w:eastAsia="Consolas"/>
+          <w:color w:val="000000"/>
+          <w:spacing w:val="0"/>
+          <w:position w:val="0"/>
+          <w:sz w:val="19"/>
+          <w:shd w:fill="auto" w:val="clear"/>
+        </w:rPr>
+      </w:pPr>
+      <w:r>
+        <w:rPr>
+          <w:rFonts w:ascii="Consolas" w:hAnsi="Consolas" w:cs="Consolas" w:eastAsia="Consolas"/>
+          <w:color w:val="000000"/>
+          <w:spacing w:val="0"/>
+          <w:position w:val="0"/>
+          <w:sz w:val="19"/>
+          <w:shd w:fill="auto" w:val="clear"/>
+        </w:rPr>
+        <w:tab/>
+        <w:tab/>
+      </w:r>
+      <w:r>
+        <w:rPr>
+          <w:rFonts w:ascii="Consolas" w:hAnsi="Consolas" w:cs="Consolas" w:eastAsia="Consolas"/>
+          <w:color w:val="0000FF"/>
+          <w:spacing w:val="0"/>
+          <w:position w:val="0"/>
+          <w:sz w:val="19"/>
+          <w:shd w:fill="auto" w:val="clear"/>
+        </w:rPr>
         <w:t xml:space="preserve">fetch</w:t>
       </w:r>
       <w:r>
@@ -24066,7 +24119,1635 @@
           <w:sz w:val="19"/>
           <w:shd w:fill="auto" w:val="clear"/>
         </w:rPr>
-        <w:t xml:space="preserve">@TotalSalary</w:t>
+        <w:t xml:space="preserve"> @TotalSalary</w:t>
+      </w:r>
+      <w:r>
+        <w:rPr>
+          <w:rFonts w:ascii="Consolas" w:hAnsi="Consolas" w:cs="Consolas" w:eastAsia="Consolas"/>
+          <w:color w:val="808080"/>
+          <w:spacing w:val="0"/>
+          <w:position w:val="0"/>
+          <w:sz w:val="19"/>
+          <w:shd w:fill="auto" w:val="clear"/>
+        </w:rPr>
+        <w:t xml:space="preserve">,</w:t>
+      </w:r>
+      <w:r>
+        <w:rPr>
+          <w:rFonts w:ascii="Consolas" w:hAnsi="Consolas" w:cs="Consolas" w:eastAsia="Consolas"/>
+          <w:color w:val="000000"/>
+          <w:spacing w:val="0"/>
+          <w:position w:val="0"/>
+          <w:sz w:val="19"/>
+          <w:shd w:fill="auto" w:val="clear"/>
+        </w:rPr>
+        <w:t xml:space="preserve"> @Basic</w:t>
+      </w:r>
+      <w:r>
+        <w:rPr>
+          <w:rFonts w:ascii="Consolas" w:hAnsi="Consolas" w:cs="Consolas" w:eastAsia="Consolas"/>
+          <w:color w:val="808080"/>
+          <w:spacing w:val="0"/>
+          <w:position w:val="0"/>
+          <w:sz w:val="19"/>
+          <w:shd w:fill="auto" w:val="clear"/>
+        </w:rPr>
+        <w:t xml:space="preserve">,</w:t>
+      </w:r>
+      <w:r>
+        <w:rPr>
+          <w:rFonts w:ascii="Consolas" w:hAnsi="Consolas" w:cs="Consolas" w:eastAsia="Consolas"/>
+          <w:color w:val="000000"/>
+          <w:spacing w:val="0"/>
+          <w:position w:val="0"/>
+          <w:sz w:val="19"/>
+          <w:shd w:fill="auto" w:val="clear"/>
+        </w:rPr>
+        <w:t xml:space="preserve"> @DA</w:t>
+      </w:r>
+      <w:r>
+        <w:rPr>
+          <w:rFonts w:ascii="Consolas" w:hAnsi="Consolas" w:cs="Consolas" w:eastAsia="Consolas"/>
+          <w:color w:val="808080"/>
+          <w:spacing w:val="0"/>
+          <w:position w:val="0"/>
+          <w:sz w:val="19"/>
+          <w:shd w:fill="auto" w:val="clear"/>
+        </w:rPr>
+        <w:t xml:space="preserve">,</w:t>
+      </w:r>
+      <w:r>
+        <w:rPr>
+          <w:rFonts w:ascii="Consolas" w:hAnsi="Consolas" w:cs="Consolas" w:eastAsia="Consolas"/>
+          <w:color w:val="000000"/>
+          <w:spacing w:val="0"/>
+          <w:position w:val="0"/>
+          <w:sz w:val="19"/>
+          <w:shd w:fill="auto" w:val="clear"/>
+        </w:rPr>
+        <w:t xml:space="preserve"> @HRA</w:t>
+      </w:r>
+      <w:r>
+        <w:rPr>
+          <w:rFonts w:ascii="Consolas" w:hAnsi="Consolas" w:cs="Consolas" w:eastAsia="Consolas"/>
+          <w:color w:val="808080"/>
+          <w:spacing w:val="0"/>
+          <w:position w:val="0"/>
+          <w:sz w:val="19"/>
+          <w:shd w:fill="auto" w:val="clear"/>
+        </w:rPr>
+        <w:t xml:space="preserve">,</w:t>
+      </w:r>
+      <w:r>
+        <w:rPr>
+          <w:rFonts w:ascii="Consolas" w:hAnsi="Consolas" w:cs="Consolas" w:eastAsia="Consolas"/>
+          <w:color w:val="000000"/>
+          <w:spacing w:val="0"/>
+          <w:position w:val="0"/>
+          <w:sz w:val="19"/>
+          <w:shd w:fill="auto" w:val="clear"/>
+        </w:rPr>
+        <w:t xml:space="preserve"> @Deductions</w:t>
+      </w:r>
+    </w:p>
+    <w:p>
+      <w:pPr>
+        <w:spacing w:before="0" w:after="200" w:line="276"/>
+        <w:ind w:right="0" w:left="0" w:firstLine="0"/>
+        <w:jc w:val="left"/>
+        <w:rPr>
+          <w:rFonts w:ascii="Consolas" w:hAnsi="Consolas" w:cs="Consolas" w:eastAsia="Consolas"/>
+          <w:color w:val="000000"/>
+          <w:spacing w:val="0"/>
+          <w:position w:val="0"/>
+          <w:sz w:val="19"/>
+          <w:shd w:fill="auto" w:val="clear"/>
+        </w:rPr>
+      </w:pPr>
+      <w:r>
+        <w:rPr>
+          <w:rFonts w:ascii="Consolas" w:hAnsi="Consolas" w:cs="Consolas" w:eastAsia="Consolas"/>
+          <w:color w:val="000000"/>
+          <w:spacing w:val="0"/>
+          <w:position w:val="0"/>
+          <w:sz w:val="19"/>
+          <w:shd w:fill="auto" w:val="clear"/>
+        </w:rPr>
+        <w:tab/>
+        <w:tab/>
+      </w:r>
+      <w:r>
+        <w:rPr>
+          <w:rFonts w:ascii="Consolas" w:hAnsi="Consolas" w:cs="Consolas" w:eastAsia="Consolas"/>
+          <w:color w:val="0000FF"/>
+          <w:spacing w:val="0"/>
+          <w:position w:val="0"/>
+          <w:sz w:val="19"/>
+          <w:shd w:fill="auto" w:val="clear"/>
+        </w:rPr>
+        <w:t xml:space="preserve">while</w:t>
+      </w:r>
+      <w:r>
+        <w:rPr>
+          <w:rFonts w:ascii="Consolas" w:hAnsi="Consolas" w:cs="Consolas" w:eastAsia="Consolas"/>
+          <w:color w:val="808080"/>
+          <w:spacing w:val="0"/>
+          <w:position w:val="0"/>
+          <w:sz w:val="19"/>
+          <w:shd w:fill="auto" w:val="clear"/>
+        </w:rPr>
+        <w:t xml:space="preserve">(</w:t>
+      </w:r>
+      <w:r>
+        <w:rPr>
+          <w:rFonts w:ascii="Consolas" w:hAnsi="Consolas" w:cs="Consolas" w:eastAsia="Consolas"/>
+          <w:color w:val="FF00FF"/>
+          <w:spacing w:val="0"/>
+          <w:position w:val="0"/>
+          <w:sz w:val="19"/>
+          <w:shd w:fill="auto" w:val="clear"/>
+        </w:rPr>
+        <w:t xml:space="preserve">@@FETCH_STATUS</w:t>
+      </w:r>
+      <w:r>
+        <w:rPr>
+          <w:rFonts w:ascii="Consolas" w:hAnsi="Consolas" w:cs="Consolas" w:eastAsia="Consolas"/>
+          <w:color w:val="000000"/>
+          <w:spacing w:val="0"/>
+          <w:position w:val="0"/>
+          <w:sz w:val="19"/>
+          <w:shd w:fill="auto" w:val="clear"/>
+        </w:rPr>
+        <w:t xml:space="preserve"> </w:t>
+      </w:r>
+      <w:r>
+        <w:rPr>
+          <w:rFonts w:ascii="Consolas" w:hAnsi="Consolas" w:cs="Consolas" w:eastAsia="Consolas"/>
+          <w:color w:val="808080"/>
+          <w:spacing w:val="0"/>
+          <w:position w:val="0"/>
+          <w:sz w:val="19"/>
+          <w:shd w:fill="auto" w:val="clear"/>
+        </w:rPr>
+        <w:t xml:space="preserve">=</w:t>
+      </w:r>
+      <w:r>
+        <w:rPr>
+          <w:rFonts w:ascii="Consolas" w:hAnsi="Consolas" w:cs="Consolas" w:eastAsia="Consolas"/>
+          <w:color w:val="000000"/>
+          <w:spacing w:val="0"/>
+          <w:position w:val="0"/>
+          <w:sz w:val="19"/>
+          <w:shd w:fill="auto" w:val="clear"/>
+        </w:rPr>
+        <w:t xml:space="preserve"> 0</w:t>
+      </w:r>
+      <w:r>
+        <w:rPr>
+          <w:rFonts w:ascii="Consolas" w:hAnsi="Consolas" w:cs="Consolas" w:eastAsia="Consolas"/>
+          <w:color w:val="808080"/>
+          <w:spacing w:val="0"/>
+          <w:position w:val="0"/>
+          <w:sz w:val="19"/>
+          <w:shd w:fill="auto" w:val="clear"/>
+        </w:rPr>
+        <w:t xml:space="preserve">)</w:t>
+      </w:r>
+    </w:p>
+    <w:p>
+      <w:pPr>
+        <w:spacing w:before="0" w:after="200" w:line="276"/>
+        <w:ind w:right="0" w:left="0" w:firstLine="0"/>
+        <w:jc w:val="left"/>
+        <w:rPr>
+          <w:rFonts w:ascii="Consolas" w:hAnsi="Consolas" w:cs="Consolas" w:eastAsia="Consolas"/>
+          <w:color w:val="000000"/>
+          <w:spacing w:val="0"/>
+          <w:position w:val="0"/>
+          <w:sz w:val="19"/>
+          <w:shd w:fill="auto" w:val="clear"/>
+        </w:rPr>
+      </w:pPr>
+      <w:r>
+        <w:rPr>
+          <w:rFonts w:ascii="Consolas" w:hAnsi="Consolas" w:cs="Consolas" w:eastAsia="Consolas"/>
+          <w:color w:val="000000"/>
+          <w:spacing w:val="0"/>
+          <w:position w:val="0"/>
+          <w:sz w:val="19"/>
+          <w:shd w:fill="auto" w:val="clear"/>
+        </w:rPr>
+        <w:tab/>
+        <w:tab/>
+      </w:r>
+      <w:r>
+        <w:rPr>
+          <w:rFonts w:ascii="Consolas" w:hAnsi="Consolas" w:cs="Consolas" w:eastAsia="Consolas"/>
+          <w:color w:val="0000FF"/>
+          <w:spacing w:val="0"/>
+          <w:position w:val="0"/>
+          <w:sz w:val="19"/>
+          <w:shd w:fill="auto" w:val="clear"/>
+        </w:rPr>
+        <w:t xml:space="preserve">begin</w:t>
+      </w:r>
+    </w:p>
+    <w:p>
+      <w:pPr>
+        <w:spacing w:before="0" w:after="200" w:line="276"/>
+        <w:ind w:right="0" w:left="0" w:firstLine="0"/>
+        <w:jc w:val="left"/>
+        <w:rPr>
+          <w:rFonts w:ascii="Consolas" w:hAnsi="Consolas" w:cs="Consolas" w:eastAsia="Consolas"/>
+          <w:color w:val="000000"/>
+          <w:spacing w:val="0"/>
+          <w:position w:val="0"/>
+          <w:sz w:val="19"/>
+          <w:shd w:fill="auto" w:val="clear"/>
+        </w:rPr>
+      </w:pPr>
+      <w:r>
+        <w:rPr>
+          <w:rFonts w:ascii="Consolas" w:hAnsi="Consolas" w:cs="Consolas" w:eastAsia="Consolas"/>
+          <w:color w:val="000000"/>
+          <w:spacing w:val="0"/>
+          <w:position w:val="0"/>
+          <w:sz w:val="19"/>
+          <w:shd w:fill="auto" w:val="clear"/>
+        </w:rPr>
+        <w:tab/>
+        <w:tab/>
+        <w:tab/>
+      </w:r>
+      <w:r>
+        <w:rPr>
+          <w:rFonts w:ascii="Consolas" w:hAnsi="Consolas" w:cs="Consolas" w:eastAsia="Consolas"/>
+          <w:color w:val="0000FF"/>
+          <w:spacing w:val="0"/>
+          <w:position w:val="0"/>
+          <w:sz w:val="19"/>
+          <w:shd w:fill="auto" w:val="clear"/>
+        </w:rPr>
+        <w:t xml:space="preserve">print</w:t>
+      </w:r>
+      <w:r>
+        <w:rPr>
+          <w:rFonts w:ascii="Consolas" w:hAnsi="Consolas" w:cs="Consolas" w:eastAsia="Consolas"/>
+          <w:color w:val="FF0000"/>
+          <w:spacing w:val="0"/>
+          <w:position w:val="0"/>
+          <w:sz w:val="19"/>
+          <w:shd w:fill="auto" w:val="clear"/>
+        </w:rPr>
+        <w:t xml:space="preserve">'                   Date '</w:t>
+      </w:r>
+      <w:r>
+        <w:rPr>
+          <w:rFonts w:ascii="Consolas" w:hAnsi="Consolas" w:cs="Consolas" w:eastAsia="Consolas"/>
+          <w:color w:val="000000"/>
+          <w:spacing w:val="0"/>
+          <w:position w:val="0"/>
+          <w:sz w:val="19"/>
+          <w:shd w:fill="auto" w:val="clear"/>
+        </w:rPr>
+        <w:t xml:space="preserve"> </w:t>
+      </w:r>
+      <w:r>
+        <w:rPr>
+          <w:rFonts w:ascii="Consolas" w:hAnsi="Consolas" w:cs="Consolas" w:eastAsia="Consolas"/>
+          <w:color w:val="808080"/>
+          <w:spacing w:val="0"/>
+          <w:position w:val="0"/>
+          <w:sz w:val="19"/>
+          <w:shd w:fill="auto" w:val="clear"/>
+        </w:rPr>
+        <w:t xml:space="preserve">+</w:t>
+      </w:r>
+      <w:r>
+        <w:rPr>
+          <w:rFonts w:ascii="Consolas" w:hAnsi="Consolas" w:cs="Consolas" w:eastAsia="Consolas"/>
+          <w:color w:val="000000"/>
+          <w:spacing w:val="0"/>
+          <w:position w:val="0"/>
+          <w:sz w:val="19"/>
+          <w:shd w:fill="auto" w:val="clear"/>
+        </w:rPr>
+        <w:t xml:space="preserve"> </w:t>
+      </w:r>
+      <w:r>
+        <w:rPr>
+          <w:rFonts w:ascii="Consolas" w:hAnsi="Consolas" w:cs="Consolas" w:eastAsia="Consolas"/>
+          <w:color w:val="FF00FF"/>
+          <w:spacing w:val="0"/>
+          <w:position w:val="0"/>
+          <w:sz w:val="19"/>
+          <w:shd w:fill="auto" w:val="clear"/>
+        </w:rPr>
+        <w:t xml:space="preserve">CAST</w:t>
+      </w:r>
+      <w:r>
+        <w:rPr>
+          <w:rFonts w:ascii="Consolas" w:hAnsi="Consolas" w:cs="Consolas" w:eastAsia="Consolas"/>
+          <w:color w:val="808080"/>
+          <w:spacing w:val="0"/>
+          <w:position w:val="0"/>
+          <w:sz w:val="19"/>
+          <w:shd w:fill="auto" w:val="clear"/>
+        </w:rPr>
+        <w:t xml:space="preserve">(</w:t>
+      </w:r>
+      <w:r>
+        <w:rPr>
+          <w:rFonts w:ascii="Consolas" w:hAnsi="Consolas" w:cs="Consolas" w:eastAsia="Consolas"/>
+          <w:color w:val="000000"/>
+          <w:spacing w:val="0"/>
+          <w:position w:val="0"/>
+          <w:sz w:val="19"/>
+          <w:shd w:fill="auto" w:val="clear"/>
+        </w:rPr>
+        <w:t xml:space="preserve">@ESDate </w:t>
+      </w:r>
+      <w:r>
+        <w:rPr>
+          <w:rFonts w:ascii="Consolas" w:hAnsi="Consolas" w:cs="Consolas" w:eastAsia="Consolas"/>
+          <w:color w:val="0000FF"/>
+          <w:spacing w:val="0"/>
+          <w:position w:val="0"/>
+          <w:sz w:val="19"/>
+          <w:shd w:fill="auto" w:val="clear"/>
+        </w:rPr>
+        <w:t xml:space="preserve">as</w:t>
+      </w:r>
+      <w:r>
+        <w:rPr>
+          <w:rFonts w:ascii="Consolas" w:hAnsi="Consolas" w:cs="Consolas" w:eastAsia="Consolas"/>
+          <w:color w:val="000000"/>
+          <w:spacing w:val="0"/>
+          <w:position w:val="0"/>
+          <w:sz w:val="19"/>
+          <w:shd w:fill="auto" w:val="clear"/>
+        </w:rPr>
+        <w:t xml:space="preserve"> </w:t>
+      </w:r>
+      <w:r>
+        <w:rPr>
+          <w:rFonts w:ascii="Consolas" w:hAnsi="Consolas" w:cs="Consolas" w:eastAsia="Consolas"/>
+          <w:color w:val="0000FF"/>
+          <w:spacing w:val="0"/>
+          <w:position w:val="0"/>
+          <w:sz w:val="19"/>
+          <w:shd w:fill="auto" w:val="clear"/>
+        </w:rPr>
+        <w:t xml:space="preserve">varchar</w:t>
+      </w:r>
+      <w:r>
+        <w:rPr>
+          <w:rFonts w:ascii="Consolas" w:hAnsi="Consolas" w:cs="Consolas" w:eastAsia="Consolas"/>
+          <w:color w:val="808080"/>
+          <w:spacing w:val="0"/>
+          <w:position w:val="0"/>
+          <w:sz w:val="19"/>
+          <w:shd w:fill="auto" w:val="clear"/>
+        </w:rPr>
+        <w:t xml:space="preserve">(</w:t>
+      </w:r>
+      <w:r>
+        <w:rPr>
+          <w:rFonts w:ascii="Consolas" w:hAnsi="Consolas" w:cs="Consolas" w:eastAsia="Consolas"/>
+          <w:color w:val="000000"/>
+          <w:spacing w:val="0"/>
+          <w:position w:val="0"/>
+          <w:sz w:val="19"/>
+          <w:shd w:fill="auto" w:val="clear"/>
+        </w:rPr>
+        <w:t xml:space="preserve">100</w:t>
+      </w:r>
+      <w:r>
+        <w:rPr>
+          <w:rFonts w:ascii="Consolas" w:hAnsi="Consolas" w:cs="Consolas" w:eastAsia="Consolas"/>
+          <w:color w:val="808080"/>
+          <w:spacing w:val="0"/>
+          <w:position w:val="0"/>
+          <w:sz w:val="19"/>
+          <w:shd w:fill="auto" w:val="clear"/>
+        </w:rPr>
+        <w:t xml:space="preserve">))</w:t>
+      </w:r>
+    </w:p>
+    <w:p>
+      <w:pPr>
+        <w:spacing w:before="0" w:after="200" w:line="276"/>
+        <w:ind w:right="0" w:left="0" w:firstLine="0"/>
+        <w:jc w:val="left"/>
+        <w:rPr>
+          <w:rFonts w:ascii="Consolas" w:hAnsi="Consolas" w:cs="Consolas" w:eastAsia="Consolas"/>
+          <w:color w:val="000000"/>
+          <w:spacing w:val="0"/>
+          <w:position w:val="0"/>
+          <w:sz w:val="19"/>
+          <w:shd w:fill="auto" w:val="clear"/>
+        </w:rPr>
+      </w:pPr>
+    </w:p>
+    <w:p>
+      <w:pPr>
+        <w:spacing w:before="0" w:after="200" w:line="276"/>
+        <w:ind w:right="0" w:left="0" w:firstLine="0"/>
+        <w:jc w:val="left"/>
+        <w:rPr>
+          <w:rFonts w:ascii="Consolas" w:hAnsi="Consolas" w:cs="Consolas" w:eastAsia="Consolas"/>
+          <w:color w:val="000000"/>
+          <w:spacing w:val="0"/>
+          <w:position w:val="0"/>
+          <w:sz w:val="19"/>
+          <w:shd w:fill="auto" w:val="clear"/>
+        </w:rPr>
+      </w:pPr>
+      <w:r>
+        <w:rPr>
+          <w:rFonts w:ascii="Consolas" w:hAnsi="Consolas" w:cs="Consolas" w:eastAsia="Consolas"/>
+          <w:color w:val="000000"/>
+          <w:spacing w:val="0"/>
+          <w:position w:val="0"/>
+          <w:sz w:val="19"/>
+          <w:shd w:fill="auto" w:val="clear"/>
+        </w:rPr>
+        <w:tab/>
+        <w:tab/>
+        <w:tab/>
+      </w:r>
+      <w:r>
+        <w:rPr>
+          <w:rFonts w:ascii="Consolas" w:hAnsi="Consolas" w:cs="Consolas" w:eastAsia="Consolas"/>
+          <w:color w:val="0000FF"/>
+          <w:spacing w:val="0"/>
+          <w:position w:val="0"/>
+          <w:sz w:val="19"/>
+          <w:shd w:fill="auto" w:val="clear"/>
+        </w:rPr>
+        <w:t xml:space="preserve">print</w:t>
+      </w:r>
+      <w:r>
+        <w:rPr>
+          <w:rFonts w:ascii="Consolas" w:hAnsi="Consolas" w:cs="Consolas" w:eastAsia="Consolas"/>
+          <w:color w:val="FF0000"/>
+          <w:spacing w:val="0"/>
+          <w:position w:val="0"/>
+          <w:sz w:val="19"/>
+          <w:shd w:fill="auto" w:val="clear"/>
+        </w:rPr>
+        <w:t xml:space="preserve">'                   Basic $'</w:t>
+      </w:r>
+      <w:r>
+        <w:rPr>
+          <w:rFonts w:ascii="Consolas" w:hAnsi="Consolas" w:cs="Consolas" w:eastAsia="Consolas"/>
+          <w:color w:val="000000"/>
+          <w:spacing w:val="0"/>
+          <w:position w:val="0"/>
+          <w:sz w:val="19"/>
+          <w:shd w:fill="auto" w:val="clear"/>
+        </w:rPr>
+        <w:t xml:space="preserve"> </w:t>
+      </w:r>
+      <w:r>
+        <w:rPr>
+          <w:rFonts w:ascii="Consolas" w:hAnsi="Consolas" w:cs="Consolas" w:eastAsia="Consolas"/>
+          <w:color w:val="808080"/>
+          <w:spacing w:val="0"/>
+          <w:position w:val="0"/>
+          <w:sz w:val="19"/>
+          <w:shd w:fill="auto" w:val="clear"/>
+        </w:rPr>
+        <w:t xml:space="preserve">+</w:t>
+      </w:r>
+      <w:r>
+        <w:rPr>
+          <w:rFonts w:ascii="Consolas" w:hAnsi="Consolas" w:cs="Consolas" w:eastAsia="Consolas"/>
+          <w:color w:val="000000"/>
+          <w:spacing w:val="0"/>
+          <w:position w:val="0"/>
+          <w:sz w:val="19"/>
+          <w:shd w:fill="auto" w:val="clear"/>
+        </w:rPr>
+        <w:t xml:space="preserve"> </w:t>
+      </w:r>
+      <w:r>
+        <w:rPr>
+          <w:rFonts w:ascii="Consolas" w:hAnsi="Consolas" w:cs="Consolas" w:eastAsia="Consolas"/>
+          <w:color w:val="FF00FF"/>
+          <w:spacing w:val="0"/>
+          <w:position w:val="0"/>
+          <w:sz w:val="19"/>
+          <w:shd w:fill="auto" w:val="clear"/>
+        </w:rPr>
+        <w:t xml:space="preserve">CAST</w:t>
+      </w:r>
+      <w:r>
+        <w:rPr>
+          <w:rFonts w:ascii="Consolas" w:hAnsi="Consolas" w:cs="Consolas" w:eastAsia="Consolas"/>
+          <w:color w:val="808080"/>
+          <w:spacing w:val="0"/>
+          <w:position w:val="0"/>
+          <w:sz w:val="19"/>
+          <w:shd w:fill="auto" w:val="clear"/>
+        </w:rPr>
+        <w:t xml:space="preserve">(</w:t>
+      </w:r>
+      <w:r>
+        <w:rPr>
+          <w:rFonts w:ascii="Consolas" w:hAnsi="Consolas" w:cs="Consolas" w:eastAsia="Consolas"/>
+          <w:color w:val="000000"/>
+          <w:spacing w:val="0"/>
+          <w:position w:val="0"/>
+          <w:sz w:val="19"/>
+          <w:shd w:fill="auto" w:val="clear"/>
+        </w:rPr>
+        <w:t xml:space="preserve">@Basic </w:t>
+      </w:r>
+      <w:r>
+        <w:rPr>
+          <w:rFonts w:ascii="Consolas" w:hAnsi="Consolas" w:cs="Consolas" w:eastAsia="Consolas"/>
+          <w:color w:val="0000FF"/>
+          <w:spacing w:val="0"/>
+          <w:position w:val="0"/>
+          <w:sz w:val="19"/>
+          <w:shd w:fill="auto" w:val="clear"/>
+        </w:rPr>
+        <w:t xml:space="preserve">as</w:t>
+      </w:r>
+      <w:r>
+        <w:rPr>
+          <w:rFonts w:ascii="Consolas" w:hAnsi="Consolas" w:cs="Consolas" w:eastAsia="Consolas"/>
+          <w:color w:val="000000"/>
+          <w:spacing w:val="0"/>
+          <w:position w:val="0"/>
+          <w:sz w:val="19"/>
+          <w:shd w:fill="auto" w:val="clear"/>
+        </w:rPr>
+        <w:t xml:space="preserve"> </w:t>
+      </w:r>
+      <w:r>
+        <w:rPr>
+          <w:rFonts w:ascii="Consolas" w:hAnsi="Consolas" w:cs="Consolas" w:eastAsia="Consolas"/>
+          <w:color w:val="0000FF"/>
+          <w:spacing w:val="0"/>
+          <w:position w:val="0"/>
+          <w:sz w:val="19"/>
+          <w:shd w:fill="auto" w:val="clear"/>
+        </w:rPr>
+        <w:t xml:space="preserve">varchar</w:t>
+      </w:r>
+      <w:r>
+        <w:rPr>
+          <w:rFonts w:ascii="Consolas" w:hAnsi="Consolas" w:cs="Consolas" w:eastAsia="Consolas"/>
+          <w:color w:val="808080"/>
+          <w:spacing w:val="0"/>
+          <w:position w:val="0"/>
+          <w:sz w:val="19"/>
+          <w:shd w:fill="auto" w:val="clear"/>
+        </w:rPr>
+        <w:t xml:space="preserve">(</w:t>
+      </w:r>
+      <w:r>
+        <w:rPr>
+          <w:rFonts w:ascii="Consolas" w:hAnsi="Consolas" w:cs="Consolas" w:eastAsia="Consolas"/>
+          <w:color w:val="000000"/>
+          <w:spacing w:val="0"/>
+          <w:position w:val="0"/>
+          <w:sz w:val="19"/>
+          <w:shd w:fill="auto" w:val="clear"/>
+        </w:rPr>
+        <w:t xml:space="preserve">100</w:t>
+      </w:r>
+      <w:r>
+        <w:rPr>
+          <w:rFonts w:ascii="Consolas" w:hAnsi="Consolas" w:cs="Consolas" w:eastAsia="Consolas"/>
+          <w:color w:val="808080"/>
+          <w:spacing w:val="0"/>
+          <w:position w:val="0"/>
+          <w:sz w:val="19"/>
+          <w:shd w:fill="auto" w:val="clear"/>
+        </w:rPr>
+        <w:t xml:space="preserve">))</w:t>
+      </w:r>
+    </w:p>
+    <w:p>
+      <w:pPr>
+        <w:spacing w:before="0" w:after="200" w:line="276"/>
+        <w:ind w:right="0" w:left="0" w:firstLine="0"/>
+        <w:jc w:val="left"/>
+        <w:rPr>
+          <w:rFonts w:ascii="Consolas" w:hAnsi="Consolas" w:cs="Consolas" w:eastAsia="Consolas"/>
+          <w:color w:val="000000"/>
+          <w:spacing w:val="0"/>
+          <w:position w:val="0"/>
+          <w:sz w:val="19"/>
+          <w:shd w:fill="auto" w:val="clear"/>
+        </w:rPr>
+      </w:pPr>
+      <w:r>
+        <w:rPr>
+          <w:rFonts w:ascii="Consolas" w:hAnsi="Consolas" w:cs="Consolas" w:eastAsia="Consolas"/>
+          <w:color w:val="000000"/>
+          <w:spacing w:val="0"/>
+          <w:position w:val="0"/>
+          <w:sz w:val="19"/>
+          <w:shd w:fill="auto" w:val="clear"/>
+        </w:rPr>
+        <w:tab/>
+        <w:tab/>
+        <w:tab/>
+      </w:r>
+      <w:r>
+        <w:rPr>
+          <w:rFonts w:ascii="Consolas" w:hAnsi="Consolas" w:cs="Consolas" w:eastAsia="Consolas"/>
+          <w:color w:val="0000FF"/>
+          <w:spacing w:val="0"/>
+          <w:position w:val="0"/>
+          <w:sz w:val="19"/>
+          <w:shd w:fill="auto" w:val="clear"/>
+        </w:rPr>
+        <w:t xml:space="preserve">print</w:t>
+      </w:r>
+      <w:r>
+        <w:rPr>
+          <w:rFonts w:ascii="Consolas" w:hAnsi="Consolas" w:cs="Consolas" w:eastAsia="Consolas"/>
+          <w:color w:val="FF0000"/>
+          <w:spacing w:val="0"/>
+          <w:position w:val="0"/>
+          <w:sz w:val="19"/>
+          <w:shd w:fill="auto" w:val="clear"/>
+        </w:rPr>
+        <w:t xml:space="preserve">'                   DA $'</w:t>
+      </w:r>
+      <w:r>
+        <w:rPr>
+          <w:rFonts w:ascii="Consolas" w:hAnsi="Consolas" w:cs="Consolas" w:eastAsia="Consolas"/>
+          <w:color w:val="000000"/>
+          <w:spacing w:val="0"/>
+          <w:position w:val="0"/>
+          <w:sz w:val="19"/>
+          <w:shd w:fill="auto" w:val="clear"/>
+        </w:rPr>
+        <w:t xml:space="preserve"> </w:t>
+      </w:r>
+      <w:r>
+        <w:rPr>
+          <w:rFonts w:ascii="Consolas" w:hAnsi="Consolas" w:cs="Consolas" w:eastAsia="Consolas"/>
+          <w:color w:val="808080"/>
+          <w:spacing w:val="0"/>
+          <w:position w:val="0"/>
+          <w:sz w:val="19"/>
+          <w:shd w:fill="auto" w:val="clear"/>
+        </w:rPr>
+        <w:t xml:space="preserve">+</w:t>
+      </w:r>
+      <w:r>
+        <w:rPr>
+          <w:rFonts w:ascii="Consolas" w:hAnsi="Consolas" w:cs="Consolas" w:eastAsia="Consolas"/>
+          <w:color w:val="000000"/>
+          <w:spacing w:val="0"/>
+          <w:position w:val="0"/>
+          <w:sz w:val="19"/>
+          <w:shd w:fill="auto" w:val="clear"/>
+        </w:rPr>
+        <w:t xml:space="preserve"> </w:t>
+      </w:r>
+      <w:r>
+        <w:rPr>
+          <w:rFonts w:ascii="Consolas" w:hAnsi="Consolas" w:cs="Consolas" w:eastAsia="Consolas"/>
+          <w:color w:val="FF00FF"/>
+          <w:spacing w:val="0"/>
+          <w:position w:val="0"/>
+          <w:sz w:val="19"/>
+          <w:shd w:fill="auto" w:val="clear"/>
+        </w:rPr>
+        <w:t xml:space="preserve">CAST</w:t>
+      </w:r>
+      <w:r>
+        <w:rPr>
+          <w:rFonts w:ascii="Consolas" w:hAnsi="Consolas" w:cs="Consolas" w:eastAsia="Consolas"/>
+          <w:color w:val="808080"/>
+          <w:spacing w:val="0"/>
+          <w:position w:val="0"/>
+          <w:sz w:val="19"/>
+          <w:shd w:fill="auto" w:val="clear"/>
+        </w:rPr>
+        <w:t xml:space="preserve">(</w:t>
+      </w:r>
+      <w:r>
+        <w:rPr>
+          <w:rFonts w:ascii="Consolas" w:hAnsi="Consolas" w:cs="Consolas" w:eastAsia="Consolas"/>
+          <w:color w:val="000000"/>
+          <w:spacing w:val="0"/>
+          <w:position w:val="0"/>
+          <w:sz w:val="19"/>
+          <w:shd w:fill="auto" w:val="clear"/>
+        </w:rPr>
+        <w:t xml:space="preserve">@DA </w:t>
+      </w:r>
+      <w:r>
+        <w:rPr>
+          <w:rFonts w:ascii="Consolas" w:hAnsi="Consolas" w:cs="Consolas" w:eastAsia="Consolas"/>
+          <w:color w:val="0000FF"/>
+          <w:spacing w:val="0"/>
+          <w:position w:val="0"/>
+          <w:sz w:val="19"/>
+          <w:shd w:fill="auto" w:val="clear"/>
+        </w:rPr>
+        <w:t xml:space="preserve">as</w:t>
+      </w:r>
+      <w:r>
+        <w:rPr>
+          <w:rFonts w:ascii="Consolas" w:hAnsi="Consolas" w:cs="Consolas" w:eastAsia="Consolas"/>
+          <w:color w:val="000000"/>
+          <w:spacing w:val="0"/>
+          <w:position w:val="0"/>
+          <w:sz w:val="19"/>
+          <w:shd w:fill="auto" w:val="clear"/>
+        </w:rPr>
+        <w:t xml:space="preserve"> </w:t>
+      </w:r>
+      <w:r>
+        <w:rPr>
+          <w:rFonts w:ascii="Consolas" w:hAnsi="Consolas" w:cs="Consolas" w:eastAsia="Consolas"/>
+          <w:color w:val="0000FF"/>
+          <w:spacing w:val="0"/>
+          <w:position w:val="0"/>
+          <w:sz w:val="19"/>
+          <w:shd w:fill="auto" w:val="clear"/>
+        </w:rPr>
+        <w:t xml:space="preserve">varchar</w:t>
+      </w:r>
+      <w:r>
+        <w:rPr>
+          <w:rFonts w:ascii="Consolas" w:hAnsi="Consolas" w:cs="Consolas" w:eastAsia="Consolas"/>
+          <w:color w:val="808080"/>
+          <w:spacing w:val="0"/>
+          <w:position w:val="0"/>
+          <w:sz w:val="19"/>
+          <w:shd w:fill="auto" w:val="clear"/>
+        </w:rPr>
+        <w:t xml:space="preserve">(</w:t>
+      </w:r>
+      <w:r>
+        <w:rPr>
+          <w:rFonts w:ascii="Consolas" w:hAnsi="Consolas" w:cs="Consolas" w:eastAsia="Consolas"/>
+          <w:color w:val="000000"/>
+          <w:spacing w:val="0"/>
+          <w:position w:val="0"/>
+          <w:sz w:val="19"/>
+          <w:shd w:fill="auto" w:val="clear"/>
+        </w:rPr>
+        <w:t xml:space="preserve">100</w:t>
+      </w:r>
+      <w:r>
+        <w:rPr>
+          <w:rFonts w:ascii="Consolas" w:hAnsi="Consolas" w:cs="Consolas" w:eastAsia="Consolas"/>
+          <w:color w:val="808080"/>
+          <w:spacing w:val="0"/>
+          <w:position w:val="0"/>
+          <w:sz w:val="19"/>
+          <w:shd w:fill="auto" w:val="clear"/>
+        </w:rPr>
+        <w:t xml:space="preserve">))</w:t>
+      </w:r>
+    </w:p>
+    <w:p>
+      <w:pPr>
+        <w:spacing w:before="0" w:after="200" w:line="276"/>
+        <w:ind w:right="0" w:left="0" w:firstLine="0"/>
+        <w:jc w:val="left"/>
+        <w:rPr>
+          <w:rFonts w:ascii="Consolas" w:hAnsi="Consolas" w:cs="Consolas" w:eastAsia="Consolas"/>
+          <w:color w:val="000000"/>
+          <w:spacing w:val="0"/>
+          <w:position w:val="0"/>
+          <w:sz w:val="19"/>
+          <w:shd w:fill="auto" w:val="clear"/>
+        </w:rPr>
+      </w:pPr>
+      <w:r>
+        <w:rPr>
+          <w:rFonts w:ascii="Consolas" w:hAnsi="Consolas" w:cs="Consolas" w:eastAsia="Consolas"/>
+          <w:color w:val="000000"/>
+          <w:spacing w:val="0"/>
+          <w:position w:val="0"/>
+          <w:sz w:val="19"/>
+          <w:shd w:fill="auto" w:val="clear"/>
+        </w:rPr>
+        <w:tab/>
+        <w:tab/>
+        <w:tab/>
+      </w:r>
+      <w:r>
+        <w:rPr>
+          <w:rFonts w:ascii="Consolas" w:hAnsi="Consolas" w:cs="Consolas" w:eastAsia="Consolas"/>
+          <w:color w:val="0000FF"/>
+          <w:spacing w:val="0"/>
+          <w:position w:val="0"/>
+          <w:sz w:val="19"/>
+          <w:shd w:fill="auto" w:val="clear"/>
+        </w:rPr>
+        <w:t xml:space="preserve">print</w:t>
+      </w:r>
+      <w:r>
+        <w:rPr>
+          <w:rFonts w:ascii="Consolas" w:hAnsi="Consolas" w:cs="Consolas" w:eastAsia="Consolas"/>
+          <w:color w:val="FF0000"/>
+          <w:spacing w:val="0"/>
+          <w:position w:val="0"/>
+          <w:sz w:val="19"/>
+          <w:shd w:fill="auto" w:val="clear"/>
+        </w:rPr>
+        <w:t xml:space="preserve">'                   HRA $'</w:t>
+      </w:r>
+      <w:r>
+        <w:rPr>
+          <w:rFonts w:ascii="Consolas" w:hAnsi="Consolas" w:cs="Consolas" w:eastAsia="Consolas"/>
+          <w:color w:val="000000"/>
+          <w:spacing w:val="0"/>
+          <w:position w:val="0"/>
+          <w:sz w:val="19"/>
+          <w:shd w:fill="auto" w:val="clear"/>
+        </w:rPr>
+        <w:t xml:space="preserve"> </w:t>
+      </w:r>
+      <w:r>
+        <w:rPr>
+          <w:rFonts w:ascii="Consolas" w:hAnsi="Consolas" w:cs="Consolas" w:eastAsia="Consolas"/>
+          <w:color w:val="808080"/>
+          <w:spacing w:val="0"/>
+          <w:position w:val="0"/>
+          <w:sz w:val="19"/>
+          <w:shd w:fill="auto" w:val="clear"/>
+        </w:rPr>
+        <w:t xml:space="preserve">+</w:t>
+      </w:r>
+      <w:r>
+        <w:rPr>
+          <w:rFonts w:ascii="Consolas" w:hAnsi="Consolas" w:cs="Consolas" w:eastAsia="Consolas"/>
+          <w:color w:val="000000"/>
+          <w:spacing w:val="0"/>
+          <w:position w:val="0"/>
+          <w:sz w:val="19"/>
+          <w:shd w:fill="auto" w:val="clear"/>
+        </w:rPr>
+        <w:t xml:space="preserve"> </w:t>
+      </w:r>
+      <w:r>
+        <w:rPr>
+          <w:rFonts w:ascii="Consolas" w:hAnsi="Consolas" w:cs="Consolas" w:eastAsia="Consolas"/>
+          <w:color w:val="FF00FF"/>
+          <w:spacing w:val="0"/>
+          <w:position w:val="0"/>
+          <w:sz w:val="19"/>
+          <w:shd w:fill="auto" w:val="clear"/>
+        </w:rPr>
+        <w:t xml:space="preserve">CAST</w:t>
+      </w:r>
+      <w:r>
+        <w:rPr>
+          <w:rFonts w:ascii="Consolas" w:hAnsi="Consolas" w:cs="Consolas" w:eastAsia="Consolas"/>
+          <w:color w:val="808080"/>
+          <w:spacing w:val="0"/>
+          <w:position w:val="0"/>
+          <w:sz w:val="19"/>
+          <w:shd w:fill="auto" w:val="clear"/>
+        </w:rPr>
+        <w:t xml:space="preserve">(</w:t>
+      </w:r>
+      <w:r>
+        <w:rPr>
+          <w:rFonts w:ascii="Consolas" w:hAnsi="Consolas" w:cs="Consolas" w:eastAsia="Consolas"/>
+          <w:color w:val="000000"/>
+          <w:spacing w:val="0"/>
+          <w:position w:val="0"/>
+          <w:sz w:val="19"/>
+          <w:shd w:fill="auto" w:val="clear"/>
+        </w:rPr>
+        <w:t xml:space="preserve">@HRA </w:t>
+      </w:r>
+      <w:r>
+        <w:rPr>
+          <w:rFonts w:ascii="Consolas" w:hAnsi="Consolas" w:cs="Consolas" w:eastAsia="Consolas"/>
+          <w:color w:val="0000FF"/>
+          <w:spacing w:val="0"/>
+          <w:position w:val="0"/>
+          <w:sz w:val="19"/>
+          <w:shd w:fill="auto" w:val="clear"/>
+        </w:rPr>
+        <w:t xml:space="preserve">as</w:t>
+      </w:r>
+      <w:r>
+        <w:rPr>
+          <w:rFonts w:ascii="Consolas" w:hAnsi="Consolas" w:cs="Consolas" w:eastAsia="Consolas"/>
+          <w:color w:val="000000"/>
+          <w:spacing w:val="0"/>
+          <w:position w:val="0"/>
+          <w:sz w:val="19"/>
+          <w:shd w:fill="auto" w:val="clear"/>
+        </w:rPr>
+        <w:t xml:space="preserve"> </w:t>
+      </w:r>
+      <w:r>
+        <w:rPr>
+          <w:rFonts w:ascii="Consolas" w:hAnsi="Consolas" w:cs="Consolas" w:eastAsia="Consolas"/>
+          <w:color w:val="0000FF"/>
+          <w:spacing w:val="0"/>
+          <w:position w:val="0"/>
+          <w:sz w:val="19"/>
+          <w:shd w:fill="auto" w:val="clear"/>
+        </w:rPr>
+        <w:t xml:space="preserve">varchar</w:t>
+      </w:r>
+      <w:r>
+        <w:rPr>
+          <w:rFonts w:ascii="Consolas" w:hAnsi="Consolas" w:cs="Consolas" w:eastAsia="Consolas"/>
+          <w:color w:val="808080"/>
+          <w:spacing w:val="0"/>
+          <w:position w:val="0"/>
+          <w:sz w:val="19"/>
+          <w:shd w:fill="auto" w:val="clear"/>
+        </w:rPr>
+        <w:t xml:space="preserve">(</w:t>
+      </w:r>
+      <w:r>
+        <w:rPr>
+          <w:rFonts w:ascii="Consolas" w:hAnsi="Consolas" w:cs="Consolas" w:eastAsia="Consolas"/>
+          <w:color w:val="000000"/>
+          <w:spacing w:val="0"/>
+          <w:position w:val="0"/>
+          <w:sz w:val="19"/>
+          <w:shd w:fill="auto" w:val="clear"/>
+        </w:rPr>
+        <w:t xml:space="preserve">100</w:t>
+      </w:r>
+      <w:r>
+        <w:rPr>
+          <w:rFonts w:ascii="Consolas" w:hAnsi="Consolas" w:cs="Consolas" w:eastAsia="Consolas"/>
+          <w:color w:val="808080"/>
+          <w:spacing w:val="0"/>
+          <w:position w:val="0"/>
+          <w:sz w:val="19"/>
+          <w:shd w:fill="auto" w:val="clear"/>
+        </w:rPr>
+        <w:t xml:space="preserve">))</w:t>
+      </w:r>
+    </w:p>
+    <w:p>
+      <w:pPr>
+        <w:spacing w:before="0" w:after="200" w:line="276"/>
+        <w:ind w:right="0" w:left="0" w:firstLine="0"/>
+        <w:jc w:val="left"/>
+        <w:rPr>
+          <w:rFonts w:ascii="Consolas" w:hAnsi="Consolas" w:cs="Consolas" w:eastAsia="Consolas"/>
+          <w:color w:val="000000"/>
+          <w:spacing w:val="0"/>
+          <w:position w:val="0"/>
+          <w:sz w:val="19"/>
+          <w:shd w:fill="auto" w:val="clear"/>
+        </w:rPr>
+      </w:pPr>
+      <w:r>
+        <w:rPr>
+          <w:rFonts w:ascii="Consolas" w:hAnsi="Consolas" w:cs="Consolas" w:eastAsia="Consolas"/>
+          <w:color w:val="000000"/>
+          <w:spacing w:val="0"/>
+          <w:position w:val="0"/>
+          <w:sz w:val="19"/>
+          <w:shd w:fill="auto" w:val="clear"/>
+        </w:rPr>
+        <w:tab/>
+        <w:tab/>
+        <w:tab/>
+      </w:r>
+      <w:r>
+        <w:rPr>
+          <w:rFonts w:ascii="Consolas" w:hAnsi="Consolas" w:cs="Consolas" w:eastAsia="Consolas"/>
+          <w:color w:val="0000FF"/>
+          <w:spacing w:val="0"/>
+          <w:position w:val="0"/>
+          <w:sz w:val="19"/>
+          <w:shd w:fill="auto" w:val="clear"/>
+        </w:rPr>
+        <w:t xml:space="preserve">print</w:t>
+      </w:r>
+      <w:r>
+        <w:rPr>
+          <w:rFonts w:ascii="Consolas" w:hAnsi="Consolas" w:cs="Consolas" w:eastAsia="Consolas"/>
+          <w:color w:val="FF0000"/>
+          <w:spacing w:val="0"/>
+          <w:position w:val="0"/>
+          <w:sz w:val="19"/>
+          <w:shd w:fill="auto" w:val="clear"/>
+        </w:rPr>
+        <w:t xml:space="preserve">'                   Deductions $'</w:t>
+      </w:r>
+      <w:r>
+        <w:rPr>
+          <w:rFonts w:ascii="Consolas" w:hAnsi="Consolas" w:cs="Consolas" w:eastAsia="Consolas"/>
+          <w:color w:val="000000"/>
+          <w:spacing w:val="0"/>
+          <w:position w:val="0"/>
+          <w:sz w:val="19"/>
+          <w:shd w:fill="auto" w:val="clear"/>
+        </w:rPr>
+        <w:t xml:space="preserve"> </w:t>
+      </w:r>
+      <w:r>
+        <w:rPr>
+          <w:rFonts w:ascii="Consolas" w:hAnsi="Consolas" w:cs="Consolas" w:eastAsia="Consolas"/>
+          <w:color w:val="808080"/>
+          <w:spacing w:val="0"/>
+          <w:position w:val="0"/>
+          <w:sz w:val="19"/>
+          <w:shd w:fill="auto" w:val="clear"/>
+        </w:rPr>
+        <w:t xml:space="preserve">+</w:t>
+      </w:r>
+      <w:r>
+        <w:rPr>
+          <w:rFonts w:ascii="Consolas" w:hAnsi="Consolas" w:cs="Consolas" w:eastAsia="Consolas"/>
+          <w:color w:val="000000"/>
+          <w:spacing w:val="0"/>
+          <w:position w:val="0"/>
+          <w:sz w:val="19"/>
+          <w:shd w:fill="auto" w:val="clear"/>
+        </w:rPr>
+        <w:t xml:space="preserve"> </w:t>
+      </w:r>
+      <w:r>
+        <w:rPr>
+          <w:rFonts w:ascii="Consolas" w:hAnsi="Consolas" w:cs="Consolas" w:eastAsia="Consolas"/>
+          <w:color w:val="FF00FF"/>
+          <w:spacing w:val="0"/>
+          <w:position w:val="0"/>
+          <w:sz w:val="19"/>
+          <w:shd w:fill="auto" w:val="clear"/>
+        </w:rPr>
+        <w:t xml:space="preserve">CAST</w:t>
+      </w:r>
+      <w:r>
+        <w:rPr>
+          <w:rFonts w:ascii="Consolas" w:hAnsi="Consolas" w:cs="Consolas" w:eastAsia="Consolas"/>
+          <w:color w:val="808080"/>
+          <w:spacing w:val="0"/>
+          <w:position w:val="0"/>
+          <w:sz w:val="19"/>
+          <w:shd w:fill="auto" w:val="clear"/>
+        </w:rPr>
+        <w:t xml:space="preserve">(</w:t>
+      </w:r>
+      <w:r>
+        <w:rPr>
+          <w:rFonts w:ascii="Consolas" w:hAnsi="Consolas" w:cs="Consolas" w:eastAsia="Consolas"/>
+          <w:color w:val="000000"/>
+          <w:spacing w:val="0"/>
+          <w:position w:val="0"/>
+          <w:sz w:val="19"/>
+          <w:shd w:fill="auto" w:val="clear"/>
+        </w:rPr>
+        <w:t xml:space="preserve">@Deductions </w:t>
+      </w:r>
+      <w:r>
+        <w:rPr>
+          <w:rFonts w:ascii="Consolas" w:hAnsi="Consolas" w:cs="Consolas" w:eastAsia="Consolas"/>
+          <w:color w:val="0000FF"/>
+          <w:spacing w:val="0"/>
+          <w:position w:val="0"/>
+          <w:sz w:val="19"/>
+          <w:shd w:fill="auto" w:val="clear"/>
+        </w:rPr>
+        <w:t xml:space="preserve">as</w:t>
+      </w:r>
+      <w:r>
+        <w:rPr>
+          <w:rFonts w:ascii="Consolas" w:hAnsi="Consolas" w:cs="Consolas" w:eastAsia="Consolas"/>
+          <w:color w:val="000000"/>
+          <w:spacing w:val="0"/>
+          <w:position w:val="0"/>
+          <w:sz w:val="19"/>
+          <w:shd w:fill="auto" w:val="clear"/>
+        </w:rPr>
+        <w:t xml:space="preserve"> </w:t>
+      </w:r>
+      <w:r>
+        <w:rPr>
+          <w:rFonts w:ascii="Consolas" w:hAnsi="Consolas" w:cs="Consolas" w:eastAsia="Consolas"/>
+          <w:color w:val="0000FF"/>
+          <w:spacing w:val="0"/>
+          <w:position w:val="0"/>
+          <w:sz w:val="19"/>
+          <w:shd w:fill="auto" w:val="clear"/>
+        </w:rPr>
+        <w:t xml:space="preserve">varchar</w:t>
+      </w:r>
+      <w:r>
+        <w:rPr>
+          <w:rFonts w:ascii="Consolas" w:hAnsi="Consolas" w:cs="Consolas" w:eastAsia="Consolas"/>
+          <w:color w:val="808080"/>
+          <w:spacing w:val="0"/>
+          <w:position w:val="0"/>
+          <w:sz w:val="19"/>
+          <w:shd w:fill="auto" w:val="clear"/>
+        </w:rPr>
+        <w:t xml:space="preserve">(</w:t>
+      </w:r>
+      <w:r>
+        <w:rPr>
+          <w:rFonts w:ascii="Consolas" w:hAnsi="Consolas" w:cs="Consolas" w:eastAsia="Consolas"/>
+          <w:color w:val="000000"/>
+          <w:spacing w:val="0"/>
+          <w:position w:val="0"/>
+          <w:sz w:val="19"/>
+          <w:shd w:fill="auto" w:val="clear"/>
+        </w:rPr>
+        <w:t xml:space="preserve">100</w:t>
+      </w:r>
+      <w:r>
+        <w:rPr>
+          <w:rFonts w:ascii="Consolas" w:hAnsi="Consolas" w:cs="Consolas" w:eastAsia="Consolas"/>
+          <w:color w:val="808080"/>
+          <w:spacing w:val="0"/>
+          <w:position w:val="0"/>
+          <w:sz w:val="19"/>
+          <w:shd w:fill="auto" w:val="clear"/>
+        </w:rPr>
+        <w:t xml:space="preserve">))</w:t>
+      </w:r>
+    </w:p>
+    <w:p>
+      <w:pPr>
+        <w:spacing w:before="0" w:after="200" w:line="276"/>
+        <w:ind w:right="0" w:left="0" w:firstLine="0"/>
+        <w:jc w:val="left"/>
+        <w:rPr>
+          <w:rFonts w:ascii="Consolas" w:hAnsi="Consolas" w:cs="Consolas" w:eastAsia="Consolas"/>
+          <w:color w:val="000000"/>
+          <w:spacing w:val="0"/>
+          <w:position w:val="0"/>
+          <w:sz w:val="19"/>
+          <w:shd w:fill="auto" w:val="clear"/>
+        </w:rPr>
+      </w:pPr>
+    </w:p>
+    <w:p>
+      <w:pPr>
+        <w:spacing w:before="0" w:after="200" w:line="276"/>
+        <w:ind w:right="0" w:left="0" w:firstLine="0"/>
+        <w:jc w:val="left"/>
+        <w:rPr>
+          <w:rFonts w:ascii="Consolas" w:hAnsi="Consolas" w:cs="Consolas" w:eastAsia="Consolas"/>
+          <w:color w:val="000000"/>
+          <w:spacing w:val="0"/>
+          <w:position w:val="0"/>
+          <w:sz w:val="19"/>
+          <w:shd w:fill="auto" w:val="clear"/>
+        </w:rPr>
+      </w:pPr>
+      <w:r>
+        <w:rPr>
+          <w:rFonts w:ascii="Consolas" w:hAnsi="Consolas" w:cs="Consolas" w:eastAsia="Consolas"/>
+          <w:color w:val="000000"/>
+          <w:spacing w:val="0"/>
+          <w:position w:val="0"/>
+          <w:sz w:val="19"/>
+          <w:shd w:fill="auto" w:val="clear"/>
+        </w:rPr>
+        <w:tab/>
+        <w:tab/>
+        <w:tab/>
+      </w:r>
+      <w:r>
+        <w:rPr>
+          <w:rFonts w:ascii="Consolas" w:hAnsi="Consolas" w:cs="Consolas" w:eastAsia="Consolas"/>
+          <w:color w:val="0000FF"/>
+          <w:spacing w:val="0"/>
+          <w:position w:val="0"/>
+          <w:sz w:val="19"/>
+          <w:shd w:fill="auto" w:val="clear"/>
+        </w:rPr>
+        <w:t xml:space="preserve">print</w:t>
+      </w:r>
+      <w:r>
+        <w:rPr>
+          <w:rFonts w:ascii="Consolas" w:hAnsi="Consolas" w:cs="Consolas" w:eastAsia="Consolas"/>
+          <w:color w:val="FF0000"/>
+          <w:spacing w:val="0"/>
+          <w:position w:val="0"/>
+          <w:sz w:val="19"/>
+          <w:shd w:fill="auto" w:val="clear"/>
+        </w:rPr>
+        <w:t xml:space="preserve">'                   Total Salary $'</w:t>
+      </w:r>
+      <w:r>
+        <w:rPr>
+          <w:rFonts w:ascii="Consolas" w:hAnsi="Consolas" w:cs="Consolas" w:eastAsia="Consolas"/>
+          <w:color w:val="000000"/>
+          <w:spacing w:val="0"/>
+          <w:position w:val="0"/>
+          <w:sz w:val="19"/>
+          <w:shd w:fill="auto" w:val="clear"/>
+        </w:rPr>
+        <w:t xml:space="preserve"> </w:t>
+      </w:r>
+      <w:r>
+        <w:rPr>
+          <w:rFonts w:ascii="Consolas" w:hAnsi="Consolas" w:cs="Consolas" w:eastAsia="Consolas"/>
+          <w:color w:val="808080"/>
+          <w:spacing w:val="0"/>
+          <w:position w:val="0"/>
+          <w:sz w:val="19"/>
+          <w:shd w:fill="auto" w:val="clear"/>
+        </w:rPr>
+        <w:t xml:space="preserve">+</w:t>
+      </w:r>
+      <w:r>
+        <w:rPr>
+          <w:rFonts w:ascii="Consolas" w:hAnsi="Consolas" w:cs="Consolas" w:eastAsia="Consolas"/>
+          <w:color w:val="000000"/>
+          <w:spacing w:val="0"/>
+          <w:position w:val="0"/>
+          <w:sz w:val="19"/>
+          <w:shd w:fill="auto" w:val="clear"/>
+        </w:rPr>
+        <w:t xml:space="preserve"> </w:t>
+      </w:r>
+      <w:r>
+        <w:rPr>
+          <w:rFonts w:ascii="Consolas" w:hAnsi="Consolas" w:cs="Consolas" w:eastAsia="Consolas"/>
+          <w:color w:val="FF00FF"/>
+          <w:spacing w:val="0"/>
+          <w:position w:val="0"/>
+          <w:sz w:val="19"/>
+          <w:shd w:fill="auto" w:val="clear"/>
+        </w:rPr>
+        <w:t xml:space="preserve">CAST</w:t>
+      </w:r>
+      <w:r>
+        <w:rPr>
+          <w:rFonts w:ascii="Consolas" w:hAnsi="Consolas" w:cs="Consolas" w:eastAsia="Consolas"/>
+          <w:color w:val="808080"/>
+          <w:spacing w:val="0"/>
+          <w:position w:val="0"/>
+          <w:sz w:val="19"/>
+          <w:shd w:fill="auto" w:val="clear"/>
+        </w:rPr>
+        <w:t xml:space="preserve">(</w:t>
+      </w:r>
+      <w:r>
+        <w:rPr>
+          <w:rFonts w:ascii="Consolas" w:hAnsi="Consolas" w:cs="Consolas" w:eastAsia="Consolas"/>
+          <w:color w:val="000000"/>
+          <w:spacing w:val="0"/>
+          <w:position w:val="0"/>
+          <w:sz w:val="19"/>
+          <w:shd w:fill="auto" w:val="clear"/>
+        </w:rPr>
+        <w:t xml:space="preserve">@TotalSalary </w:t>
+      </w:r>
+      <w:r>
+        <w:rPr>
+          <w:rFonts w:ascii="Consolas" w:hAnsi="Consolas" w:cs="Consolas" w:eastAsia="Consolas"/>
+          <w:color w:val="0000FF"/>
+          <w:spacing w:val="0"/>
+          <w:position w:val="0"/>
+          <w:sz w:val="19"/>
+          <w:shd w:fill="auto" w:val="clear"/>
+        </w:rPr>
+        <w:t xml:space="preserve">as</w:t>
+      </w:r>
+      <w:r>
+        <w:rPr>
+          <w:rFonts w:ascii="Consolas" w:hAnsi="Consolas" w:cs="Consolas" w:eastAsia="Consolas"/>
+          <w:color w:val="000000"/>
+          <w:spacing w:val="0"/>
+          <w:position w:val="0"/>
+          <w:sz w:val="19"/>
+          <w:shd w:fill="auto" w:val="clear"/>
+        </w:rPr>
+        <w:t xml:space="preserve"> </w:t>
+      </w:r>
+      <w:r>
+        <w:rPr>
+          <w:rFonts w:ascii="Consolas" w:hAnsi="Consolas" w:cs="Consolas" w:eastAsia="Consolas"/>
+          <w:color w:val="0000FF"/>
+          <w:spacing w:val="0"/>
+          <w:position w:val="0"/>
+          <w:sz w:val="19"/>
+          <w:shd w:fill="auto" w:val="clear"/>
+        </w:rPr>
+        <w:t xml:space="preserve">varchar</w:t>
+      </w:r>
+      <w:r>
+        <w:rPr>
+          <w:rFonts w:ascii="Consolas" w:hAnsi="Consolas" w:cs="Consolas" w:eastAsia="Consolas"/>
+          <w:color w:val="808080"/>
+          <w:spacing w:val="0"/>
+          <w:position w:val="0"/>
+          <w:sz w:val="19"/>
+          <w:shd w:fill="auto" w:val="clear"/>
+        </w:rPr>
+        <w:t xml:space="preserve">(</w:t>
+      </w:r>
+      <w:r>
+        <w:rPr>
+          <w:rFonts w:ascii="Consolas" w:hAnsi="Consolas" w:cs="Consolas" w:eastAsia="Consolas"/>
+          <w:color w:val="000000"/>
+          <w:spacing w:val="0"/>
+          <w:position w:val="0"/>
+          <w:sz w:val="19"/>
+          <w:shd w:fill="auto" w:val="clear"/>
+        </w:rPr>
+        <w:t xml:space="preserve">100</w:t>
+      </w:r>
+      <w:r>
+        <w:rPr>
+          <w:rFonts w:ascii="Consolas" w:hAnsi="Consolas" w:cs="Consolas" w:eastAsia="Consolas"/>
+          <w:color w:val="808080"/>
+          <w:spacing w:val="0"/>
+          <w:position w:val="0"/>
+          <w:sz w:val="19"/>
+          <w:shd w:fill="auto" w:val="clear"/>
+        </w:rPr>
+        <w:t xml:space="preserve">))</w:t>
+      </w:r>
+    </w:p>
+    <w:p>
+      <w:pPr>
+        <w:spacing w:before="0" w:after="200" w:line="276"/>
+        <w:ind w:right="0" w:left="0" w:firstLine="0"/>
+        <w:jc w:val="left"/>
+        <w:rPr>
+          <w:rFonts w:ascii="Consolas" w:hAnsi="Consolas" w:cs="Consolas" w:eastAsia="Consolas"/>
+          <w:color w:val="000000"/>
+          <w:spacing w:val="0"/>
+          <w:position w:val="0"/>
+          <w:sz w:val="19"/>
+          <w:shd w:fill="auto" w:val="clear"/>
+        </w:rPr>
+      </w:pPr>
+      <w:r>
+        <w:rPr>
+          <w:rFonts w:ascii="Consolas" w:hAnsi="Consolas" w:cs="Consolas" w:eastAsia="Consolas"/>
+          <w:color w:val="000000"/>
+          <w:spacing w:val="0"/>
+          <w:position w:val="0"/>
+          <w:sz w:val="19"/>
+          <w:shd w:fill="auto" w:val="clear"/>
+        </w:rPr>
+        <w:tab/>
+        <w:tab/>
+        <w:tab/>
+      </w:r>
+      <w:r>
+        <w:rPr>
+          <w:rFonts w:ascii="Consolas" w:hAnsi="Consolas" w:cs="Consolas" w:eastAsia="Consolas"/>
+          <w:color w:val="0000FF"/>
+          <w:spacing w:val="0"/>
+          <w:position w:val="0"/>
+          <w:sz w:val="19"/>
+          <w:shd w:fill="auto" w:val="clear"/>
+        </w:rPr>
+        <w:t xml:space="preserve">print</w:t>
+      </w:r>
+      <w:r>
+        <w:rPr>
+          <w:rFonts w:ascii="Consolas" w:hAnsi="Consolas" w:cs="Consolas" w:eastAsia="Consolas"/>
+          <w:color w:val="FF0000"/>
+          <w:spacing w:val="0"/>
+          <w:position w:val="0"/>
+          <w:sz w:val="19"/>
+          <w:shd w:fill="auto" w:val="clear"/>
+        </w:rPr>
+        <w:t xml:space="preserve">'-----------------------------------------------------'</w:t>
+      </w:r>
+    </w:p>
+    <w:p>
+      <w:pPr>
+        <w:spacing w:before="0" w:after="200" w:line="276"/>
+        <w:ind w:right="0" w:left="0" w:firstLine="0"/>
+        <w:jc w:val="left"/>
+        <w:rPr>
+          <w:rFonts w:ascii="Consolas" w:hAnsi="Consolas" w:cs="Consolas" w:eastAsia="Consolas"/>
+          <w:color w:val="000000"/>
+          <w:spacing w:val="0"/>
+          <w:position w:val="0"/>
+          <w:sz w:val="19"/>
+          <w:shd w:fill="auto" w:val="clear"/>
+        </w:rPr>
+      </w:pPr>
+      <w:r>
+        <w:rPr>
+          <w:rFonts w:ascii="Consolas" w:hAnsi="Consolas" w:cs="Consolas" w:eastAsia="Consolas"/>
+          <w:color w:val="000000"/>
+          <w:spacing w:val="0"/>
+          <w:position w:val="0"/>
+          <w:sz w:val="19"/>
+          <w:shd w:fill="auto" w:val="clear"/>
+        </w:rPr>
+        <w:tab/>
+        <w:tab/>
+        <w:tab/>
+      </w:r>
+      <w:r>
+        <w:rPr>
+          <w:rFonts w:ascii="Consolas" w:hAnsi="Consolas" w:cs="Consolas" w:eastAsia="Consolas"/>
+          <w:color w:val="0000FF"/>
+          <w:spacing w:val="0"/>
+          <w:position w:val="0"/>
+          <w:sz w:val="19"/>
+          <w:shd w:fill="auto" w:val="clear"/>
+        </w:rPr>
+        <w:t xml:space="preserve">fetch</w:t>
+      </w:r>
+      <w:r>
+        <w:rPr>
+          <w:rFonts w:ascii="Consolas" w:hAnsi="Consolas" w:cs="Consolas" w:eastAsia="Consolas"/>
+          <w:color w:val="000000"/>
+          <w:spacing w:val="0"/>
+          <w:position w:val="0"/>
+          <w:sz w:val="19"/>
+          <w:shd w:fill="auto" w:val="clear"/>
+        </w:rPr>
+        <w:t xml:space="preserve"> </w:t>
+      </w:r>
+      <w:r>
+        <w:rPr>
+          <w:rFonts w:ascii="Consolas" w:hAnsi="Consolas" w:cs="Consolas" w:eastAsia="Consolas"/>
+          <w:color w:val="0000FF"/>
+          <w:spacing w:val="0"/>
+          <w:position w:val="0"/>
+          <w:sz w:val="19"/>
+          <w:shd w:fill="auto" w:val="clear"/>
+        </w:rPr>
+        <w:t xml:space="preserve">next</w:t>
+      </w:r>
+      <w:r>
+        <w:rPr>
+          <w:rFonts w:ascii="Consolas" w:hAnsi="Consolas" w:cs="Consolas" w:eastAsia="Consolas"/>
+          <w:color w:val="000000"/>
+          <w:spacing w:val="0"/>
+          <w:position w:val="0"/>
+          <w:sz w:val="19"/>
+          <w:shd w:fill="auto" w:val="clear"/>
+        </w:rPr>
+        <w:t xml:space="preserve"> </w:t>
+      </w:r>
+      <w:r>
+        <w:rPr>
+          <w:rFonts w:ascii="Consolas" w:hAnsi="Consolas" w:cs="Consolas" w:eastAsia="Consolas"/>
+          <w:color w:val="0000FF"/>
+          <w:spacing w:val="0"/>
+          <w:position w:val="0"/>
+          <w:sz w:val="19"/>
+          <w:shd w:fill="auto" w:val="clear"/>
+        </w:rPr>
+        <w:t xml:space="preserve">from</w:t>
+      </w:r>
+      <w:r>
+        <w:rPr>
+          <w:rFonts w:ascii="Consolas" w:hAnsi="Consolas" w:cs="Consolas" w:eastAsia="Consolas"/>
+          <w:color w:val="000000"/>
+          <w:spacing w:val="0"/>
+          <w:position w:val="0"/>
+          <w:sz w:val="19"/>
+          <w:shd w:fill="auto" w:val="clear"/>
+        </w:rPr>
+        <w:t xml:space="preserve"> cur_sal </w:t>
+      </w:r>
+      <w:r>
+        <w:rPr>
+          <w:rFonts w:ascii="Consolas" w:hAnsi="Consolas" w:cs="Consolas" w:eastAsia="Consolas"/>
+          <w:color w:val="0000FF"/>
+          <w:spacing w:val="0"/>
+          <w:position w:val="0"/>
+          <w:sz w:val="19"/>
+          <w:shd w:fill="auto" w:val="clear"/>
+        </w:rPr>
+        <w:t xml:space="preserve">into</w:t>
+      </w:r>
+      <w:r>
+        <w:rPr>
+          <w:rFonts w:ascii="Consolas" w:hAnsi="Consolas" w:cs="Consolas" w:eastAsia="Consolas"/>
+          <w:color w:val="000000"/>
+          <w:spacing w:val="0"/>
+          <w:position w:val="0"/>
+          <w:sz w:val="19"/>
+          <w:shd w:fill="auto" w:val="clear"/>
+        </w:rPr>
+        <w:t xml:space="preserve"> @ESDate</w:t>
+      </w:r>
+      <w:r>
+        <w:rPr>
+          <w:rFonts w:ascii="Consolas" w:hAnsi="Consolas" w:cs="Consolas" w:eastAsia="Consolas"/>
+          <w:color w:val="808080"/>
+          <w:spacing w:val="0"/>
+          <w:position w:val="0"/>
+          <w:sz w:val="19"/>
+          <w:shd w:fill="auto" w:val="clear"/>
+        </w:rPr>
+        <w:t xml:space="preserve">,</w:t>
+      </w:r>
+      <w:r>
+        <w:rPr>
+          <w:rFonts w:ascii="Consolas" w:hAnsi="Consolas" w:cs="Consolas" w:eastAsia="Consolas"/>
+          <w:color w:val="000000"/>
+          <w:spacing w:val="0"/>
+          <w:position w:val="0"/>
+          <w:sz w:val="19"/>
+          <w:shd w:fill="auto" w:val="clear"/>
+        </w:rPr>
+        <w:t xml:space="preserve"> @TotalSalary</w:t>
+      </w:r>
+      <w:r>
+        <w:rPr>
+          <w:rFonts w:ascii="Consolas" w:hAnsi="Consolas" w:cs="Consolas" w:eastAsia="Consolas"/>
+          <w:color w:val="808080"/>
+          <w:spacing w:val="0"/>
+          <w:position w:val="0"/>
+          <w:sz w:val="19"/>
+          <w:shd w:fill="auto" w:val="clear"/>
+        </w:rPr>
+        <w:t xml:space="preserve">,</w:t>
+      </w:r>
+      <w:r>
+        <w:rPr>
+          <w:rFonts w:ascii="Consolas" w:hAnsi="Consolas" w:cs="Consolas" w:eastAsia="Consolas"/>
+          <w:color w:val="000000"/>
+          <w:spacing w:val="0"/>
+          <w:position w:val="0"/>
+          <w:sz w:val="19"/>
+          <w:shd w:fill="auto" w:val="clear"/>
+        </w:rPr>
+        <w:t xml:space="preserve"> @Basic</w:t>
+      </w:r>
+      <w:r>
+        <w:rPr>
+          <w:rFonts w:ascii="Consolas" w:hAnsi="Consolas" w:cs="Consolas" w:eastAsia="Consolas"/>
+          <w:color w:val="808080"/>
+          <w:spacing w:val="0"/>
+          <w:position w:val="0"/>
+          <w:sz w:val="19"/>
+          <w:shd w:fill="auto" w:val="clear"/>
+        </w:rPr>
+        <w:t xml:space="preserve">,</w:t>
+      </w:r>
+      <w:r>
+        <w:rPr>
+          <w:rFonts w:ascii="Consolas" w:hAnsi="Consolas" w:cs="Consolas" w:eastAsia="Consolas"/>
+          <w:color w:val="000000"/>
+          <w:spacing w:val="0"/>
+          <w:position w:val="0"/>
+          <w:sz w:val="19"/>
+          <w:shd w:fill="auto" w:val="clear"/>
+        </w:rPr>
+        <w:t xml:space="preserve"> @DA</w:t>
+      </w:r>
+      <w:r>
+        <w:rPr>
+          <w:rFonts w:ascii="Consolas" w:hAnsi="Consolas" w:cs="Consolas" w:eastAsia="Consolas"/>
+          <w:color w:val="808080"/>
+          <w:spacing w:val="0"/>
+          <w:position w:val="0"/>
+          <w:sz w:val="19"/>
+          <w:shd w:fill="auto" w:val="clear"/>
+        </w:rPr>
+        <w:t xml:space="preserve">,</w:t>
+      </w:r>
+      <w:r>
+        <w:rPr>
+          <w:rFonts w:ascii="Consolas" w:hAnsi="Consolas" w:cs="Consolas" w:eastAsia="Consolas"/>
+          <w:color w:val="000000"/>
+          <w:spacing w:val="0"/>
+          <w:position w:val="0"/>
+          <w:sz w:val="19"/>
+          <w:shd w:fill="auto" w:val="clear"/>
+        </w:rPr>
+        <w:t xml:space="preserve"> @HRA</w:t>
+      </w:r>
+      <w:r>
+        <w:rPr>
+          <w:rFonts w:ascii="Consolas" w:hAnsi="Consolas" w:cs="Consolas" w:eastAsia="Consolas"/>
+          <w:color w:val="808080"/>
+          <w:spacing w:val="0"/>
+          <w:position w:val="0"/>
+          <w:sz w:val="19"/>
+          <w:shd w:fill="auto" w:val="clear"/>
+        </w:rPr>
+        <w:t xml:space="preserve">,</w:t>
+      </w:r>
+      <w:r>
+        <w:rPr>
+          <w:rFonts w:ascii="Consolas" w:hAnsi="Consolas" w:cs="Consolas" w:eastAsia="Consolas"/>
+          <w:color w:val="000000"/>
+          <w:spacing w:val="0"/>
+          <w:position w:val="0"/>
+          <w:sz w:val="19"/>
+          <w:shd w:fill="auto" w:val="clear"/>
+        </w:rPr>
+        <w:t xml:space="preserve"> @Deductions</w:t>
       </w:r>
     </w:p>
     <w:p>
@@ -24652,7 +26333,7 @@
         <w:jc w:val="left"/>
         <w:rPr>
           <w:rFonts w:ascii="Consolas" w:hAnsi="Consolas" w:cs="Consolas" w:eastAsia="Consolas"/>
-          <w:color w:val="000000"/>
+          <w:color w:val="0000FF"/>
           <w:spacing w:val="0"/>
           <w:position w:val="0"/>
           <w:sz w:val="19"/>
@@ -24685,66 +26366,6 @@
         </w:r>
       </w:hyperlink>
     </w:p>
-    <w:p>
-      <w:pPr>
-        <w:spacing w:before="0" w:after="200" w:line="276"/>
-        <w:ind w:right="0" w:left="0" w:firstLine="0"/>
-        <w:jc w:val="left"/>
-        <w:rPr>
-          <w:rFonts w:ascii="Consolas" w:hAnsi="Consolas" w:cs="Consolas" w:eastAsia="Consolas"/>
-          <w:color w:val="000000"/>
-          <w:spacing w:val="0"/>
-          <w:position w:val="0"/>
-          <w:sz w:val="19"/>
-          <w:shd w:fill="auto" w:val="clear"/>
-        </w:rPr>
-      </w:pPr>
-    </w:p>
-    <w:p>
-      <w:pPr>
-        <w:spacing w:before="0" w:after="200" w:line="276"/>
-        <w:ind w:right="0" w:left="0" w:firstLine="0"/>
-        <w:jc w:val="left"/>
-        <w:rPr>
-          <w:rFonts w:ascii="Consolas" w:hAnsi="Consolas" w:cs="Consolas" w:eastAsia="Consolas"/>
-          <w:color w:val="000000"/>
-          <w:spacing w:val="0"/>
-          <w:position w:val="0"/>
-          <w:sz w:val="19"/>
-          <w:shd w:fill="auto" w:val="clear"/>
-        </w:rPr>
-      </w:pPr>
-    </w:p>
-    <w:p>
-      <w:pPr>
-        <w:spacing w:before="0" w:after="200" w:line="276"/>
-        <w:ind w:right="0" w:left="0" w:firstLine="0"/>
-        <w:jc w:val="left"/>
-        <w:rPr>
-          <w:rFonts w:ascii="Consolas" w:hAnsi="Consolas" w:cs="Consolas" w:eastAsia="Consolas"/>
-          <w:color w:val="000000"/>
-          <w:spacing w:val="0"/>
-          <w:position w:val="0"/>
-          <w:sz w:val="19"/>
-          <w:shd w:fill="auto" w:val="clear"/>
-        </w:rPr>
-      </w:pPr>
-    </w:p>
-    <w:p>
-      <w:pPr>
-        <w:spacing w:before="0" w:after="200" w:line="276"/>
-        <w:ind w:right="0" w:left="0" w:firstLine="0"/>
-        <w:jc w:val="left"/>
-        <w:rPr>
-          <w:rFonts w:ascii="Calibri" w:hAnsi="Calibri" w:cs="Calibri" w:eastAsia="Calibri"/>
-          <w:color w:val="auto"/>
-          <w:spacing w:val="0"/>
-          <w:position w:val="0"/>
-          <w:sz w:val="22"/>
-          <w:shd w:fill="auto" w:val="clear"/>
-        </w:rPr>
-      </w:pPr>
-    </w:p>
   </w:body>
 </w:document>
 </file>

</xml_diff>